<commit_message>
Update REALIZAR AUDITORIAS COMPETITIVAS.docx
</commit_message>
<xml_diff>
--- a/Tema 2 - Criar empatia, definir e idealizar/Semana 5/REALIZAR AUDITORIAS COMPETITIVAS.docx
+++ b/Tema 2 - Criar empatia, definir e idealizar/Semana 5/REALIZAR AUDITORIAS COMPETITIVAS.docx
@@ -664,19 +664,9 @@
             <w:sz w:val="21"/>
             <w:szCs w:val="21"/>
           </w:rPr>
-          <w:t>A Product Designer's Guide to Competitive Analysis</w:t>
+          <w:t xml:space="preserve">A </w:t>
         </w:r>
-      </w:hyperlink>
-      <w:r>
-        <w:rPr>
-          <w:rFonts w:ascii="Arial" w:hAnsi="Arial" w:cs="Arial"/>
-          <w:color w:val="1F1F1F"/>
-          <w:sz w:val="21"/>
-          <w:szCs w:val="21"/>
-        </w:rPr>
-        <w:t xml:space="preserve"> da Toptal e </w:t>
-      </w:r>
-      <w:hyperlink r:id="rId7" w:tgtFrame="_blank" w:history="1">
+        <w:proofErr w:type="spellStart"/>
         <w:r>
           <w:rPr>
             <w:rStyle w:val="Hyperlink"/>
@@ -684,7 +674,973 @@
             <w:sz w:val="21"/>
             <w:szCs w:val="21"/>
           </w:rPr>
-          <w:t>How to Conduct and Prepare a Competitive Analysis</w:t>
+          <w:t>Product</w:t>
+        </w:r>
+        <w:proofErr w:type="spellEnd"/>
+        <w:r>
+          <w:rPr>
+            <w:rStyle w:val="Hyperlink"/>
+            <w:rFonts w:ascii="Arial" w:eastAsiaTheme="majorEastAsia" w:hAnsi="Arial" w:cs="Arial"/>
+            <w:sz w:val="21"/>
+            <w:szCs w:val="21"/>
+          </w:rPr>
+          <w:t xml:space="preserve"> </w:t>
+        </w:r>
+        <w:proofErr w:type="spellStart"/>
+        <w:r>
+          <w:rPr>
+            <w:rStyle w:val="Hyperlink"/>
+            <w:rFonts w:ascii="Arial" w:eastAsiaTheme="majorEastAsia" w:hAnsi="Arial" w:cs="Arial"/>
+            <w:sz w:val="21"/>
+            <w:szCs w:val="21"/>
+          </w:rPr>
+          <w:t>Designer's</w:t>
+        </w:r>
+        <w:proofErr w:type="spellEnd"/>
+        <w:r>
+          <w:rPr>
+            <w:rStyle w:val="Hyperlink"/>
+            <w:rFonts w:ascii="Arial" w:eastAsiaTheme="majorEastAsia" w:hAnsi="Arial" w:cs="Arial"/>
+            <w:sz w:val="21"/>
+            <w:szCs w:val="21"/>
+          </w:rPr>
+          <w:t xml:space="preserve"> </w:t>
+        </w:r>
+        <w:proofErr w:type="spellStart"/>
+        <w:r>
+          <w:rPr>
+            <w:rStyle w:val="Hyperlink"/>
+            <w:rFonts w:ascii="Arial" w:eastAsiaTheme="majorEastAsia" w:hAnsi="Arial" w:cs="Arial"/>
+            <w:sz w:val="21"/>
+            <w:szCs w:val="21"/>
+          </w:rPr>
+          <w:t>Guide</w:t>
+        </w:r>
+        <w:proofErr w:type="spellEnd"/>
+        <w:r>
+          <w:rPr>
+            <w:rStyle w:val="Hyperlink"/>
+            <w:rFonts w:ascii="Arial" w:eastAsiaTheme="majorEastAsia" w:hAnsi="Arial" w:cs="Arial"/>
+            <w:sz w:val="21"/>
+            <w:szCs w:val="21"/>
+          </w:rPr>
+          <w:t xml:space="preserve"> </w:t>
+        </w:r>
+        <w:proofErr w:type="spellStart"/>
+        <w:r>
+          <w:rPr>
+            <w:rStyle w:val="Hyperlink"/>
+            <w:rFonts w:ascii="Arial" w:eastAsiaTheme="majorEastAsia" w:hAnsi="Arial" w:cs="Arial"/>
+            <w:sz w:val="21"/>
+            <w:szCs w:val="21"/>
+          </w:rPr>
+          <w:t>to</w:t>
+        </w:r>
+        <w:proofErr w:type="spellEnd"/>
+        <w:r>
+          <w:rPr>
+            <w:rStyle w:val="Hyperlink"/>
+            <w:rFonts w:ascii="Arial" w:eastAsiaTheme="majorEastAsia" w:hAnsi="Arial" w:cs="Arial"/>
+            <w:sz w:val="21"/>
+            <w:szCs w:val="21"/>
+          </w:rPr>
+          <w:t xml:space="preserve"> </w:t>
+        </w:r>
+        <w:proofErr w:type="spellStart"/>
+        <w:r>
+          <w:rPr>
+            <w:rStyle w:val="Hyperlink"/>
+            <w:rFonts w:ascii="Arial" w:eastAsiaTheme="majorEastAsia" w:hAnsi="Arial" w:cs="Arial"/>
+            <w:sz w:val="21"/>
+            <w:szCs w:val="21"/>
+          </w:rPr>
+          <w:t>Competitive</w:t>
+        </w:r>
+        <w:proofErr w:type="spellEnd"/>
+        <w:r>
+          <w:rPr>
+            <w:rStyle w:val="Hyperlink"/>
+            <w:rFonts w:ascii="Arial" w:eastAsiaTheme="majorEastAsia" w:hAnsi="Arial" w:cs="Arial"/>
+            <w:sz w:val="21"/>
+            <w:szCs w:val="21"/>
+          </w:rPr>
+          <w:t xml:space="preserve"> </w:t>
+        </w:r>
+        <w:proofErr w:type="spellStart"/>
+        <w:r>
+          <w:rPr>
+            <w:rStyle w:val="Hyperlink"/>
+            <w:rFonts w:ascii="Arial" w:eastAsiaTheme="majorEastAsia" w:hAnsi="Arial" w:cs="Arial"/>
+            <w:sz w:val="21"/>
+            <w:szCs w:val="21"/>
+          </w:rPr>
+          <w:t>Analysis</w:t>
+        </w:r>
+        <w:proofErr w:type="spellEnd"/>
+      </w:hyperlink>
+      <w:r>
+        <w:rPr>
+          <w:rFonts w:ascii="Arial" w:hAnsi="Arial" w:cs="Arial"/>
+          <w:color w:val="1F1F1F"/>
+          <w:sz w:val="21"/>
+          <w:szCs w:val="21"/>
+        </w:rPr>
+        <w:t xml:space="preserve"> da </w:t>
+      </w:r>
+      <w:proofErr w:type="spellStart"/>
+      <w:r>
+        <w:rPr>
+          <w:rFonts w:ascii="Arial" w:hAnsi="Arial" w:cs="Arial"/>
+          <w:color w:val="1F1F1F"/>
+          <w:sz w:val="21"/>
+          <w:szCs w:val="21"/>
+        </w:rPr>
+        <w:t>Toptal</w:t>
+      </w:r>
+      <w:proofErr w:type="spellEnd"/>
+      <w:r>
+        <w:rPr>
+          <w:rFonts w:ascii="Arial" w:hAnsi="Arial" w:cs="Arial"/>
+          <w:color w:val="1F1F1F"/>
+          <w:sz w:val="21"/>
+          <w:szCs w:val="21"/>
+        </w:rPr>
+        <w:t xml:space="preserve"> e </w:t>
+      </w:r>
+      <w:hyperlink r:id="rId7" w:tgtFrame="_blank" w:history="1">
+        <w:proofErr w:type="spellStart"/>
+        <w:r>
+          <w:rPr>
+            <w:rStyle w:val="Hyperlink"/>
+            <w:rFonts w:ascii="Arial" w:eastAsiaTheme="majorEastAsia" w:hAnsi="Arial" w:cs="Arial"/>
+            <w:sz w:val="21"/>
+            <w:szCs w:val="21"/>
+          </w:rPr>
+          <w:t>How</w:t>
+        </w:r>
+        <w:proofErr w:type="spellEnd"/>
+        <w:r>
+          <w:rPr>
+            <w:rStyle w:val="Hyperlink"/>
+            <w:rFonts w:ascii="Arial" w:eastAsiaTheme="majorEastAsia" w:hAnsi="Arial" w:cs="Arial"/>
+            <w:sz w:val="21"/>
+            <w:szCs w:val="21"/>
+          </w:rPr>
+          <w:t xml:space="preserve"> </w:t>
+        </w:r>
+        <w:proofErr w:type="spellStart"/>
+        <w:r>
+          <w:rPr>
+            <w:rStyle w:val="Hyperlink"/>
+            <w:rFonts w:ascii="Arial" w:eastAsiaTheme="majorEastAsia" w:hAnsi="Arial" w:cs="Arial"/>
+            <w:sz w:val="21"/>
+            <w:szCs w:val="21"/>
+          </w:rPr>
+          <w:t>to</w:t>
+        </w:r>
+        <w:proofErr w:type="spellEnd"/>
+        <w:r>
+          <w:rPr>
+            <w:rStyle w:val="Hyperlink"/>
+            <w:rFonts w:ascii="Arial" w:eastAsiaTheme="majorEastAsia" w:hAnsi="Arial" w:cs="Arial"/>
+            <w:sz w:val="21"/>
+            <w:szCs w:val="21"/>
+          </w:rPr>
+          <w:t xml:space="preserve"> </w:t>
+        </w:r>
+        <w:proofErr w:type="spellStart"/>
+        <w:r>
+          <w:rPr>
+            <w:rStyle w:val="Hyperlink"/>
+            <w:rFonts w:ascii="Arial" w:eastAsiaTheme="majorEastAsia" w:hAnsi="Arial" w:cs="Arial"/>
+            <w:sz w:val="21"/>
+            <w:szCs w:val="21"/>
+          </w:rPr>
+          <w:t>Conduct</w:t>
+        </w:r>
+        <w:proofErr w:type="spellEnd"/>
+        <w:r>
+          <w:rPr>
+            <w:rStyle w:val="Hyperlink"/>
+            <w:rFonts w:ascii="Arial" w:eastAsiaTheme="majorEastAsia" w:hAnsi="Arial" w:cs="Arial"/>
+            <w:sz w:val="21"/>
+            <w:szCs w:val="21"/>
+          </w:rPr>
+          <w:t xml:space="preserve"> </w:t>
+        </w:r>
+        <w:proofErr w:type="spellStart"/>
+        <w:r>
+          <w:rPr>
+            <w:rStyle w:val="Hyperlink"/>
+            <w:rFonts w:ascii="Arial" w:eastAsiaTheme="majorEastAsia" w:hAnsi="Arial" w:cs="Arial"/>
+            <w:sz w:val="21"/>
+            <w:szCs w:val="21"/>
+          </w:rPr>
+          <w:t>and</w:t>
+        </w:r>
+        <w:proofErr w:type="spellEnd"/>
+        <w:r>
+          <w:rPr>
+            <w:rStyle w:val="Hyperlink"/>
+            <w:rFonts w:ascii="Arial" w:eastAsiaTheme="majorEastAsia" w:hAnsi="Arial" w:cs="Arial"/>
+            <w:sz w:val="21"/>
+            <w:szCs w:val="21"/>
+          </w:rPr>
+          <w:t xml:space="preserve"> Prepare a </w:t>
+        </w:r>
+        <w:proofErr w:type="spellStart"/>
+        <w:r>
+          <w:rPr>
+            <w:rStyle w:val="Hyperlink"/>
+            <w:rFonts w:ascii="Arial" w:eastAsiaTheme="majorEastAsia" w:hAnsi="Arial" w:cs="Arial"/>
+            <w:sz w:val="21"/>
+            <w:szCs w:val="21"/>
+          </w:rPr>
+          <w:t>Competitive</w:t>
+        </w:r>
+        <w:proofErr w:type="spellEnd"/>
+        <w:r>
+          <w:rPr>
+            <w:rStyle w:val="Hyperlink"/>
+            <w:rFonts w:ascii="Arial" w:eastAsiaTheme="majorEastAsia" w:hAnsi="Arial" w:cs="Arial"/>
+            <w:sz w:val="21"/>
+            <w:szCs w:val="21"/>
+          </w:rPr>
+          <w:t xml:space="preserve"> </w:t>
+        </w:r>
+        <w:proofErr w:type="spellStart"/>
+        <w:r>
+          <w:rPr>
+            <w:rStyle w:val="Hyperlink"/>
+            <w:rFonts w:ascii="Arial" w:eastAsiaTheme="majorEastAsia" w:hAnsi="Arial" w:cs="Arial"/>
+            <w:sz w:val="21"/>
+            <w:szCs w:val="21"/>
+          </w:rPr>
+          <w:t>Analysis</w:t>
+        </w:r>
+        <w:proofErr w:type="spellEnd"/>
+      </w:hyperlink>
+      <w:r>
+        <w:rPr>
+          <w:rFonts w:ascii="Arial" w:hAnsi="Arial" w:cs="Arial"/>
+          <w:color w:val="1F1F1F"/>
+          <w:sz w:val="21"/>
+          <w:szCs w:val="21"/>
+        </w:rPr>
+        <w:t xml:space="preserve"> da Edward Lowe Foundation.</w:t>
+      </w:r>
+    </w:p>
+    <w:p/>
+    <w:p>
+      <w:pPr>
+        <w:pStyle w:val="Ttulo1"/>
+        <w:spacing w:before="0"/>
+        <w:rPr>
+          <w:rFonts w:ascii="Segoe UI" w:hAnsi="Segoe UI" w:cs="Segoe UI"/>
+          <w:color w:val="333333"/>
+        </w:rPr>
+      </w:pPr>
+      <w:r>
+        <w:rPr>
+          <w:rFonts w:ascii="Segoe UI" w:hAnsi="Segoe UI" w:cs="Segoe UI"/>
+          <w:color w:val="333333"/>
+        </w:rPr>
+        <w:t>Teste seus conhecimentos sobre auditorias competitivas</w:t>
+      </w:r>
+    </w:p>
+    <w:p>
+      <w:pPr>
+        <w:pStyle w:val="Ttulo2"/>
+        <w:spacing w:before="0" w:beforeAutospacing="0" w:after="0" w:afterAutospacing="0"/>
+        <w:rPr>
+          <w:rFonts w:ascii="Arial" w:hAnsi="Arial" w:cs="Arial"/>
+          <w:color w:val="333333"/>
+        </w:rPr>
+      </w:pPr>
+    </w:p>
+    <w:p>
+      <w:pPr>
+        <w:pStyle w:val="Ttulo2"/>
+        <w:spacing w:before="0" w:beforeAutospacing="0" w:after="0" w:afterAutospacing="0"/>
+        <w:rPr>
+          <w:rFonts w:ascii="Arial" w:hAnsi="Arial" w:cs="Arial"/>
+          <w:color w:val="333333"/>
+        </w:rPr>
+      </w:pPr>
+      <w:r>
+        <w:rPr>
+          <w:rFonts w:ascii="Arial" w:hAnsi="Arial" w:cs="Arial"/>
+          <w:color w:val="333333"/>
+        </w:rPr>
+        <w:t>Parabéns! Você foi aprovado!</w:t>
+      </w:r>
+    </w:p>
+    <w:p>
+      <w:pPr>
+        <w:rPr>
+          <w:rFonts w:ascii="Arial" w:hAnsi="Arial" w:cs="Arial"/>
+          <w:color w:val="333333"/>
+          <w:sz w:val="21"/>
+          <w:szCs w:val="21"/>
+        </w:rPr>
+      </w:pPr>
+      <w:r>
+        <w:rPr>
+          <w:rStyle w:val="cds-5241"/>
+          <w:rFonts w:ascii="Arial" w:hAnsi="Arial" w:cs="Arial"/>
+          <w:color w:val="333333"/>
+          <w:sz w:val="21"/>
+          <w:szCs w:val="21"/>
+        </w:rPr>
+        <w:t>Nota recebida</w:t>
+      </w:r>
+      <w:r>
+        <w:rPr>
+          <w:rFonts w:ascii="Arial" w:hAnsi="Arial" w:cs="Arial"/>
+          <w:color w:val="333333"/>
+          <w:sz w:val="21"/>
+          <w:szCs w:val="21"/>
+        </w:rPr>
+        <w:t> </w:t>
+      </w:r>
+      <w:r>
+        <w:rPr>
+          <w:rStyle w:val="css-1xunli8"/>
+          <w:rFonts w:ascii="Arial" w:hAnsi="Arial" w:cs="Arial"/>
+          <w:color w:val="333333"/>
+          <w:sz w:val="21"/>
+          <w:szCs w:val="21"/>
+        </w:rPr>
+        <w:t>100%</w:t>
+      </w:r>
+    </w:p>
+    <w:p>
+      <w:pPr>
+        <w:rPr>
+          <w:rFonts w:ascii="Arial" w:hAnsi="Arial" w:cs="Arial"/>
+          <w:color w:val="333333"/>
+          <w:sz w:val="21"/>
+          <w:szCs w:val="21"/>
+        </w:rPr>
+      </w:pPr>
+      <w:r>
+        <w:rPr>
+          <w:rStyle w:val="cds-5241"/>
+          <w:rFonts w:ascii="Arial" w:hAnsi="Arial" w:cs="Arial"/>
+          <w:color w:val="333333"/>
+          <w:sz w:val="21"/>
+          <w:szCs w:val="21"/>
+        </w:rPr>
+        <w:t>Para ser aprovado</w:t>
+      </w:r>
+      <w:r>
+        <w:rPr>
+          <w:rFonts w:ascii="Arial" w:hAnsi="Arial" w:cs="Arial"/>
+          <w:color w:val="333333"/>
+          <w:sz w:val="21"/>
+          <w:szCs w:val="21"/>
+        </w:rPr>
+        <w:t> </w:t>
+      </w:r>
+      <w:r>
+        <w:rPr>
+          <w:rStyle w:val="cds-5241"/>
+          <w:rFonts w:ascii="Arial" w:hAnsi="Arial" w:cs="Arial"/>
+          <w:color w:val="333333"/>
+          <w:sz w:val="21"/>
+          <w:szCs w:val="21"/>
+        </w:rPr>
+        <w:t>80% ou superior</w:t>
+      </w:r>
+    </w:p>
+    <w:p>
+      <w:pPr>
+        <w:rPr>
+          <w:rFonts w:ascii="Arial" w:hAnsi="Arial" w:cs="Arial"/>
+          <w:color w:val="333333"/>
+          <w:sz w:val="21"/>
+          <w:szCs w:val="21"/>
+        </w:rPr>
+      </w:pPr>
+      <w:r>
+        <w:rPr>
+          <w:rStyle w:val="cds-button-label"/>
+          <w:rFonts w:ascii="Arial" w:hAnsi="Arial" w:cs="Arial"/>
+          <w:color w:val="333333"/>
+          <w:sz w:val="21"/>
+          <w:szCs w:val="21"/>
+        </w:rPr>
+        <w:t>Ir para o próximo item</w:t>
+      </w:r>
+    </w:p>
+    <w:p>
+      <w:pPr>
+        <w:pStyle w:val="Ttulo3"/>
+        <w:spacing w:before="0"/>
+        <w:rPr>
+          <w:rFonts w:ascii="Arial" w:hAnsi="Arial" w:cs="Arial"/>
+          <w:color w:val="333333"/>
+          <w:sz w:val="27"/>
+          <w:szCs w:val="27"/>
+        </w:rPr>
+      </w:pPr>
+      <w:r>
+        <w:rPr>
+          <w:rFonts w:ascii="Arial" w:hAnsi="Arial" w:cs="Arial"/>
+          <w:color w:val="333333"/>
+        </w:rPr>
+        <w:t>1.</w:t>
+      </w:r>
+    </w:p>
+    <w:p>
+      <w:pPr>
+        <w:rPr>
+          <w:rFonts w:ascii="Arial" w:hAnsi="Arial" w:cs="Arial"/>
+          <w:color w:val="333333"/>
+          <w:sz w:val="21"/>
+          <w:szCs w:val="21"/>
+        </w:rPr>
+      </w:pPr>
+      <w:r>
+        <w:rPr>
+          <w:rStyle w:val="screenreader-only"/>
+          <w:rFonts w:ascii="Arial" w:hAnsi="Arial" w:cs="Arial"/>
+          <w:color w:val="333333"/>
+          <w:sz w:val="21"/>
+          <w:szCs w:val="21"/>
+          <w:bdr w:val="none" w:sz="0" w:space="0" w:color="auto" w:frame="1"/>
+        </w:rPr>
+        <w:t>Pergunta 1</w:t>
+      </w:r>
+    </w:p>
+    <w:p>
+      <w:pPr>
+        <w:pStyle w:val="NormalWeb"/>
+        <w:spacing w:before="0" w:beforeAutospacing="0" w:after="0" w:afterAutospacing="0"/>
+        <w:rPr>
+          <w:rFonts w:ascii="Arial" w:hAnsi="Arial" w:cs="Arial"/>
+          <w:color w:val="333333"/>
+          <w:sz w:val="21"/>
+          <w:szCs w:val="21"/>
+        </w:rPr>
+      </w:pPr>
+      <w:r>
+        <w:rPr>
+          <w:rFonts w:ascii="Arial" w:hAnsi="Arial" w:cs="Arial"/>
+          <w:color w:val="333333"/>
+          <w:sz w:val="21"/>
+          <w:szCs w:val="21"/>
+        </w:rPr>
+        <w:t>Uma auditoria competitiva seria útil em qual dos seguintes cenários?</w:t>
+      </w:r>
+    </w:p>
+    <w:p>
+      <w:pPr>
+        <w:rPr>
+          <w:rFonts w:ascii="Arial" w:hAnsi="Arial" w:cs="Arial"/>
+          <w:color w:val="333333"/>
+          <w:sz w:val="21"/>
+          <w:szCs w:val="21"/>
+        </w:rPr>
+      </w:pPr>
+      <w:r>
+        <w:rPr>
+          <w:rStyle w:val="cds-5241"/>
+          <w:rFonts w:ascii="Arial" w:hAnsi="Arial" w:cs="Arial"/>
+          <w:color w:val="333333"/>
+          <w:sz w:val="21"/>
+          <w:szCs w:val="21"/>
+        </w:rPr>
+        <w:t>1 / 1 ponto</w:t>
+      </w:r>
+    </w:p>
+    <w:p>
+      <w:pPr>
+        <w:pStyle w:val="NormalWeb"/>
+        <w:spacing w:before="0" w:beforeAutospacing="0" w:after="0" w:afterAutospacing="0"/>
+        <w:rPr>
+          <w:rFonts w:ascii="Arial" w:hAnsi="Arial" w:cs="Arial"/>
+          <w:color w:val="333333"/>
+          <w:sz w:val="21"/>
+          <w:szCs w:val="21"/>
+        </w:rPr>
+      </w:pPr>
+      <w:r>
+        <w:rPr>
+          <w:rFonts w:ascii="Arial" w:hAnsi="Arial" w:cs="Arial"/>
+          <w:color w:val="333333"/>
+          <w:sz w:val="21"/>
+          <w:szCs w:val="21"/>
+        </w:rPr>
+        <w:t>A Equipe Y está desenvolvendo um aplicativo imobiliário. O aplicativo serve para usuários identificarem os imóveis disponíveis no mercado. Há uma longa lista de outros aplicativos imobiliários disponíveis em plataformas mobile e computadores.</w:t>
+      </w:r>
+    </w:p>
+    <w:p>
+      <w:pPr>
+        <w:pStyle w:val="NormalWeb"/>
+        <w:spacing w:before="0" w:beforeAutospacing="0" w:after="0" w:afterAutospacing="0"/>
+        <w:rPr>
+          <w:rFonts w:ascii="Arial" w:hAnsi="Arial" w:cs="Arial"/>
+          <w:color w:val="333333"/>
+          <w:sz w:val="21"/>
+          <w:szCs w:val="21"/>
+        </w:rPr>
+      </w:pPr>
+      <w:r>
+        <w:rPr>
+          <w:rFonts w:ascii="Arial" w:hAnsi="Arial" w:cs="Arial"/>
+          <w:color w:val="333333"/>
+          <w:sz w:val="21"/>
+          <w:szCs w:val="21"/>
+        </w:rPr>
+        <w:t>A Equipe Z está tentando criar um produto que dispensa lenços automaticamente quando um usuário espirra. Pode haver um ou dois produtos similares prestes a serem lançados no mercado.</w:t>
+      </w:r>
+    </w:p>
+    <w:p>
+      <w:pPr>
+        <w:pStyle w:val="NormalWeb"/>
+        <w:spacing w:before="0" w:beforeAutospacing="0" w:after="0" w:afterAutospacing="0"/>
+        <w:rPr>
+          <w:rFonts w:ascii="Arial" w:hAnsi="Arial" w:cs="Arial"/>
+          <w:color w:val="333333"/>
+          <w:sz w:val="21"/>
+          <w:szCs w:val="21"/>
+        </w:rPr>
+      </w:pPr>
+      <w:r>
+        <w:rPr>
+          <w:rFonts w:ascii="Arial" w:hAnsi="Arial" w:cs="Arial"/>
+          <w:color w:val="333333"/>
+          <w:sz w:val="21"/>
+          <w:szCs w:val="21"/>
+        </w:rPr>
+        <w:lastRenderedPageBreak/>
+        <w:t>A Equipe X está desenvolvendo um aplicativo original para celular e computador. O aplicativo é voltado a pessoas não verbais ou que não podem falar para que elas possam encontrar outras pessoas dispostos a ajudá-las em uma situação que requer interação verbal. Não existem outros aplicativos como este.</w:t>
+      </w:r>
+    </w:p>
+    <w:p>
+      <w:pPr>
+        <w:rPr>
+          <w:rFonts w:ascii="Arial" w:hAnsi="Arial" w:cs="Arial"/>
+          <w:color w:val="333333"/>
+          <w:sz w:val="21"/>
+          <w:szCs w:val="21"/>
+        </w:rPr>
+      </w:pPr>
+      <w:r>
+        <w:rPr>
+          <w:rFonts w:ascii="Arial" w:hAnsi="Arial" w:cs="Arial"/>
+          <w:color w:val="333333"/>
+          <w:sz w:val="21"/>
+          <w:szCs w:val="21"/>
+        </w:rPr>
+        <w:t>Correto</w:t>
+      </w:r>
+    </w:p>
+    <w:p>
+      <w:pPr>
+        <w:pStyle w:val="NormalWeb"/>
+        <w:spacing w:before="0" w:beforeAutospacing="0" w:after="0" w:afterAutospacing="0"/>
+        <w:rPr>
+          <w:rFonts w:ascii="Arial" w:hAnsi="Arial" w:cs="Arial"/>
+          <w:color w:val="333333"/>
+          <w:sz w:val="21"/>
+          <w:szCs w:val="21"/>
+        </w:rPr>
+      </w:pPr>
+      <w:r>
+        <w:rPr>
+          <w:rFonts w:ascii="Arial" w:hAnsi="Arial" w:cs="Arial"/>
+          <w:color w:val="333333"/>
+          <w:sz w:val="21"/>
+          <w:szCs w:val="21"/>
+        </w:rPr>
+        <w:t>Uma auditoria competitiva é uma visão geral dos pontos fortes e fracos de um concorrente. Como existem muitos outros aplicativos imobiliários disponíveis, a Equipe Y precisa determinar como melhorar o produto para que ele tenha um diferencial.</w:t>
+      </w:r>
+    </w:p>
+    <w:p>
+      <w:pPr>
+        <w:pStyle w:val="Ttulo3"/>
+        <w:spacing w:before="0"/>
+        <w:rPr>
+          <w:rFonts w:ascii="Arial" w:hAnsi="Arial" w:cs="Arial"/>
+          <w:color w:val="333333"/>
+          <w:sz w:val="27"/>
+          <w:szCs w:val="27"/>
+        </w:rPr>
+      </w:pPr>
+      <w:r>
+        <w:rPr>
+          <w:rFonts w:ascii="Arial" w:hAnsi="Arial" w:cs="Arial"/>
+          <w:color w:val="333333"/>
+        </w:rPr>
+        <w:t>2.</w:t>
+      </w:r>
+    </w:p>
+    <w:p>
+      <w:pPr>
+        <w:rPr>
+          <w:rFonts w:ascii="Arial" w:hAnsi="Arial" w:cs="Arial"/>
+          <w:color w:val="333333"/>
+          <w:sz w:val="21"/>
+          <w:szCs w:val="21"/>
+        </w:rPr>
+      </w:pPr>
+      <w:r>
+        <w:rPr>
+          <w:rStyle w:val="screenreader-only"/>
+          <w:rFonts w:ascii="Arial" w:hAnsi="Arial" w:cs="Arial"/>
+          <w:color w:val="333333"/>
+          <w:sz w:val="21"/>
+          <w:szCs w:val="21"/>
+          <w:bdr w:val="none" w:sz="0" w:space="0" w:color="auto" w:frame="1"/>
+        </w:rPr>
+        <w:t>Pergunta 2</w:t>
+      </w:r>
+    </w:p>
+    <w:p>
+      <w:pPr>
+        <w:pStyle w:val="NormalWeb"/>
+        <w:spacing w:before="0" w:beforeAutospacing="0" w:after="0" w:afterAutospacing="0"/>
+        <w:rPr>
+          <w:rFonts w:ascii="Arial" w:hAnsi="Arial" w:cs="Arial"/>
+          <w:color w:val="333333"/>
+          <w:sz w:val="21"/>
+          <w:szCs w:val="21"/>
+        </w:rPr>
+      </w:pPr>
+      <w:r>
+        <w:rPr>
+          <w:rFonts w:ascii="Arial" w:hAnsi="Arial" w:cs="Arial"/>
+          <w:color w:val="333333"/>
+          <w:sz w:val="21"/>
+          <w:szCs w:val="21"/>
+        </w:rPr>
+        <w:t>Quais são as características de um concorrente direto? Selecione todas as opções aplicáveis.</w:t>
+      </w:r>
+    </w:p>
+    <w:p>
+      <w:pPr>
+        <w:rPr>
+          <w:rFonts w:ascii="Arial" w:hAnsi="Arial" w:cs="Arial"/>
+          <w:color w:val="333333"/>
+          <w:sz w:val="21"/>
+          <w:szCs w:val="21"/>
+        </w:rPr>
+      </w:pPr>
+      <w:r>
+        <w:rPr>
+          <w:rStyle w:val="cds-5241"/>
+          <w:rFonts w:ascii="Arial" w:hAnsi="Arial" w:cs="Arial"/>
+          <w:color w:val="333333"/>
+          <w:sz w:val="21"/>
+          <w:szCs w:val="21"/>
+        </w:rPr>
+        <w:t>1 / 1 ponto</w:t>
+      </w:r>
+    </w:p>
+    <w:p>
+      <w:pPr>
+        <w:pStyle w:val="NormalWeb"/>
+        <w:spacing w:before="0" w:beforeAutospacing="0" w:after="0" w:afterAutospacing="0"/>
+        <w:rPr>
+          <w:rFonts w:ascii="Arial" w:hAnsi="Arial" w:cs="Arial"/>
+          <w:color w:val="333333"/>
+          <w:sz w:val="21"/>
+          <w:szCs w:val="21"/>
+        </w:rPr>
+      </w:pPr>
+      <w:r>
+        <w:rPr>
+          <w:rFonts w:ascii="Arial" w:hAnsi="Arial" w:cs="Arial"/>
+          <w:color w:val="333333"/>
+          <w:sz w:val="21"/>
+          <w:szCs w:val="21"/>
+        </w:rPr>
+        <w:t>Tem usuários e usuários finais semelhantes</w:t>
+      </w:r>
+    </w:p>
+    <w:p>
+      <w:pPr>
+        <w:rPr>
+          <w:rFonts w:ascii="Arial" w:hAnsi="Arial" w:cs="Arial"/>
+          <w:color w:val="333333"/>
+          <w:sz w:val="21"/>
+          <w:szCs w:val="21"/>
+        </w:rPr>
+      </w:pPr>
+      <w:r>
+        <w:rPr>
+          <w:rFonts w:ascii="Arial" w:hAnsi="Arial" w:cs="Arial"/>
+          <w:color w:val="333333"/>
+          <w:sz w:val="21"/>
+          <w:szCs w:val="21"/>
+        </w:rPr>
+        <w:t>Correto</w:t>
+      </w:r>
+    </w:p>
+    <w:p>
+      <w:pPr>
+        <w:pStyle w:val="NormalWeb"/>
+        <w:spacing w:before="0" w:beforeAutospacing="0" w:after="0" w:afterAutospacing="0"/>
+        <w:rPr>
+          <w:rFonts w:ascii="Arial" w:hAnsi="Arial" w:cs="Arial"/>
+          <w:color w:val="333333"/>
+          <w:sz w:val="21"/>
+          <w:szCs w:val="21"/>
+        </w:rPr>
+      </w:pPr>
+      <w:r>
+        <w:rPr>
+          <w:rFonts w:ascii="Arial" w:hAnsi="Arial" w:cs="Arial"/>
+          <w:color w:val="333333"/>
+          <w:sz w:val="21"/>
+          <w:szCs w:val="21"/>
+        </w:rPr>
+        <w:t>Os concorrentes diretos têm usuários e usuários finais semelhantes, além de oferecerem produtos, serviços ou recursos similares. Por exemplo, se você está oferecendo um sistema de armazenamento baseado em nuvem, empresas que oferecem um produto semelhante são consideradas concorrentes diretas.</w:t>
+      </w:r>
+    </w:p>
+    <w:p>
+      <w:pPr>
+        <w:pStyle w:val="NormalWeb"/>
+        <w:spacing w:before="0" w:beforeAutospacing="0" w:after="0" w:afterAutospacing="0"/>
+        <w:rPr>
+          <w:rFonts w:ascii="Arial" w:hAnsi="Arial" w:cs="Arial"/>
+          <w:color w:val="333333"/>
+          <w:sz w:val="21"/>
+          <w:szCs w:val="21"/>
+        </w:rPr>
+      </w:pPr>
+      <w:r>
+        <w:rPr>
+          <w:rFonts w:ascii="Arial" w:hAnsi="Arial" w:cs="Arial"/>
+          <w:color w:val="333333"/>
+          <w:sz w:val="21"/>
+          <w:szCs w:val="21"/>
+        </w:rPr>
+        <w:t>Oferece produtos diferentes aos mesmos usuários e usuários finais</w:t>
+      </w:r>
+    </w:p>
+    <w:p>
+      <w:pPr>
+        <w:pStyle w:val="NormalWeb"/>
+        <w:spacing w:before="0" w:beforeAutospacing="0" w:after="0" w:afterAutospacing="0"/>
+        <w:rPr>
+          <w:rFonts w:ascii="Arial" w:hAnsi="Arial" w:cs="Arial"/>
+          <w:color w:val="333333"/>
+          <w:sz w:val="21"/>
+          <w:szCs w:val="21"/>
+        </w:rPr>
+      </w:pPr>
+      <w:r>
+        <w:rPr>
+          <w:rFonts w:ascii="Arial" w:hAnsi="Arial" w:cs="Arial"/>
+          <w:color w:val="333333"/>
+          <w:sz w:val="21"/>
+          <w:szCs w:val="21"/>
+        </w:rPr>
+        <w:t>Oferece serviços, produtos ou recursos semelhantes</w:t>
+      </w:r>
+    </w:p>
+    <w:p>
+      <w:pPr>
+        <w:rPr>
+          <w:rFonts w:ascii="Arial" w:hAnsi="Arial" w:cs="Arial"/>
+          <w:color w:val="333333"/>
+          <w:sz w:val="21"/>
+          <w:szCs w:val="21"/>
+        </w:rPr>
+      </w:pPr>
+      <w:r>
+        <w:rPr>
+          <w:rFonts w:ascii="Arial" w:hAnsi="Arial" w:cs="Arial"/>
+          <w:color w:val="333333"/>
+          <w:sz w:val="21"/>
+          <w:szCs w:val="21"/>
+        </w:rPr>
+        <w:t>Correto</w:t>
+      </w:r>
+    </w:p>
+    <w:p>
+      <w:pPr>
+        <w:pStyle w:val="NormalWeb"/>
+        <w:spacing w:before="0" w:beforeAutospacing="0" w:after="0" w:afterAutospacing="0"/>
+        <w:rPr>
+          <w:rFonts w:ascii="Arial" w:hAnsi="Arial" w:cs="Arial"/>
+          <w:color w:val="333333"/>
+          <w:sz w:val="21"/>
+          <w:szCs w:val="21"/>
+        </w:rPr>
+      </w:pPr>
+      <w:r>
+        <w:rPr>
+          <w:rFonts w:ascii="Arial" w:hAnsi="Arial" w:cs="Arial"/>
+          <w:color w:val="333333"/>
+          <w:sz w:val="21"/>
+          <w:szCs w:val="21"/>
+        </w:rPr>
+        <w:t>Os concorrentes diretos têm usuários e usuários finais semelhantes, além de oferecerem produtos, serviços ou recursos similares. Por exemplo, se você está oferecendo um sistema de armazenamento baseado em nuvem, empresas que oferecem um produto semelhante são consideradas concorrentes diretas.</w:t>
+      </w:r>
+    </w:p>
+    <w:p>
+      <w:pPr>
+        <w:pStyle w:val="NormalWeb"/>
+        <w:spacing w:before="0" w:beforeAutospacing="0" w:after="0" w:afterAutospacing="0"/>
+        <w:rPr>
+          <w:rFonts w:ascii="Arial" w:hAnsi="Arial" w:cs="Arial"/>
+          <w:color w:val="333333"/>
+          <w:sz w:val="21"/>
+          <w:szCs w:val="21"/>
+        </w:rPr>
+      </w:pPr>
+      <w:r>
+        <w:rPr>
+          <w:rFonts w:ascii="Arial" w:hAnsi="Arial" w:cs="Arial"/>
+          <w:color w:val="333333"/>
+          <w:sz w:val="21"/>
+          <w:szCs w:val="21"/>
+        </w:rPr>
+        <w:t>Oferece produtos similares com foco em públicos diferentes</w:t>
+      </w:r>
+    </w:p>
+    <w:p/>
+    <w:p/>
+    <w:p>
+      <w:pPr>
+        <w:pStyle w:val="Ttulo1"/>
+        <w:shd w:val="clear" w:color="auto" w:fill="FFFFFF"/>
+        <w:spacing w:before="0"/>
+        <w:rPr>
+          <w:rFonts w:ascii="Arial" w:hAnsi="Arial" w:cs="Arial"/>
+          <w:color w:val="1F1F1F"/>
+        </w:rPr>
+      </w:pPr>
+      <w:r>
+        <w:rPr>
+          <w:rFonts w:ascii="Arial" w:hAnsi="Arial" w:cs="Arial"/>
+          <w:color w:val="1F1F1F"/>
+        </w:rPr>
+        <w:t>Etapas para realizar uma auditoria competitiva</w:t>
+      </w:r>
+    </w:p>
+    <w:p>
+      <w:pPr>
+        <w:pStyle w:val="NormalWeb"/>
+        <w:shd w:val="clear" w:color="auto" w:fill="FFFFFF"/>
+        <w:spacing w:before="0" w:beforeAutospacing="0"/>
+        <w:rPr>
+          <w:rFonts w:ascii="Arial" w:hAnsi="Arial" w:cs="Arial"/>
+          <w:color w:val="1F1F1F"/>
+          <w:sz w:val="21"/>
+          <w:szCs w:val="21"/>
+        </w:rPr>
+      </w:pPr>
+      <w:r>
+        <w:rPr>
+          <w:rFonts w:ascii="Arial" w:hAnsi="Arial" w:cs="Arial"/>
+          <w:color w:val="1F1F1F"/>
+          <w:sz w:val="21"/>
+          <w:szCs w:val="21"/>
+        </w:rPr>
+        <w:t>Você já aprendeu que conduzir pesquisas sobre os concorrentes é a base para entender o produto, os usuários e o panorama do setor. Realizar uma auditoria competitiva é uma maneira eficaz de compilar todas as pesquisas em um recurso central. Neste texto, vamos usar um exemplo para apresentar e detalhar cada etapa do processo de auditoria competitiva. Em uma atividade posterior, você conduzirá sua própria auditoria competitiva.</w:t>
+      </w:r>
+    </w:p>
+    <w:p>
+      <w:pPr>
+        <w:pStyle w:val="NormalWeb"/>
+        <w:shd w:val="clear" w:color="auto" w:fill="FFFFFF"/>
+        <w:spacing w:before="0" w:beforeAutospacing="0"/>
+        <w:rPr>
+          <w:rFonts w:ascii="Arial" w:hAnsi="Arial" w:cs="Arial"/>
+          <w:color w:val="1F1F1F"/>
+          <w:sz w:val="21"/>
+          <w:szCs w:val="21"/>
+        </w:rPr>
+      </w:pPr>
+      <w:r>
+        <w:rPr>
+          <w:rFonts w:ascii="Arial" w:hAnsi="Arial" w:cs="Arial"/>
+          <w:color w:val="1F1F1F"/>
+          <w:sz w:val="21"/>
+          <w:szCs w:val="21"/>
+        </w:rPr>
+        <w:t>Para o exemplo deste texto, imagine que você está conduzindo uma pesquisa sobre a concorrência entre lanchonetes de fast-food para seu novo cliente, o Burger Garden. O Burger Garden acha que o site deles não está atraindo muitos negócios no momento, então querem que você ajude a reformulá-lo. </w:t>
+      </w:r>
+    </w:p>
+    <w:p>
+      <w:pPr>
+        <w:pStyle w:val="NormalWeb"/>
+        <w:shd w:val="clear" w:color="auto" w:fill="FFFFFF"/>
+        <w:spacing w:before="0" w:beforeAutospacing="0"/>
+        <w:rPr>
+          <w:rFonts w:ascii="Arial" w:hAnsi="Arial" w:cs="Arial"/>
+          <w:color w:val="1F1F1F"/>
+          <w:sz w:val="21"/>
+          <w:szCs w:val="21"/>
+        </w:rPr>
+      </w:pPr>
+      <w:r>
+        <w:rPr>
+          <w:rFonts w:ascii="Arial" w:hAnsi="Arial" w:cs="Arial"/>
+          <w:color w:val="1F1F1F"/>
+          <w:sz w:val="21"/>
+          <w:szCs w:val="21"/>
+        </w:rPr>
+        <w:t>Para acompanhar o exemplo do texto, use este link: </w:t>
+      </w:r>
+    </w:p>
+    <w:p>
+      <w:pPr>
+        <w:pStyle w:val="NormalWeb"/>
+        <w:shd w:val="clear" w:color="auto" w:fill="FFFFFF"/>
+        <w:spacing w:before="0" w:beforeAutospacing="0"/>
+        <w:rPr>
+          <w:rFonts w:ascii="Arial" w:hAnsi="Arial" w:cs="Arial"/>
+          <w:color w:val="1F1F1F"/>
+          <w:sz w:val="21"/>
+          <w:szCs w:val="21"/>
+        </w:rPr>
+      </w:pPr>
+      <w:r>
+        <w:rPr>
+          <w:rFonts w:ascii="Arial" w:hAnsi="Arial" w:cs="Arial"/>
+          <w:color w:val="1F1F1F"/>
+          <w:sz w:val="21"/>
+          <w:szCs w:val="21"/>
+        </w:rPr>
+        <w:t>Para ver o exemplo completo para este item do curso, clique no link abaixo e selecione "Usar modelo". </w:t>
+      </w:r>
+    </w:p>
+    <w:p>
+      <w:pPr>
+        <w:pStyle w:val="NormalWeb"/>
+        <w:shd w:val="clear" w:color="auto" w:fill="FFFFFF"/>
+        <w:spacing w:before="0" w:beforeAutospacing="0"/>
+        <w:rPr>
+          <w:rFonts w:ascii="Arial" w:hAnsi="Arial" w:cs="Arial"/>
+          <w:color w:val="1F1F1F"/>
+          <w:sz w:val="21"/>
+          <w:szCs w:val="21"/>
+        </w:rPr>
+      </w:pPr>
+      <w:r>
+        <w:rPr>
+          <w:rFonts w:ascii="Arial" w:hAnsi="Arial" w:cs="Arial"/>
+          <w:color w:val="1F1F1F"/>
+          <w:sz w:val="21"/>
+          <w:szCs w:val="21"/>
+        </w:rPr>
+        <w:t xml:space="preserve">Link para o exemplo: </w:t>
+      </w:r>
+      <w:hyperlink r:id="rId8" w:tgtFrame="_blank" w:history="1">
+        <w:r>
+          <w:rPr>
+            <w:rStyle w:val="Hyperlink"/>
+            <w:rFonts w:ascii="Arial" w:hAnsi="Arial" w:cs="Arial"/>
+            <w:sz w:val="21"/>
+            <w:szCs w:val="21"/>
+          </w:rPr>
+          <w:t>planilha de auditoria competitiva</w:t>
         </w:r>
       </w:hyperlink>
       <w:r>
@@ -693,8 +1649,1698 @@
           <w:color w:val="1F1F1F"/>
           <w:sz w:val="21"/>
           <w:szCs w:val="21"/>
-        </w:rPr>
-        <w:t xml:space="preserve"> da Edward Lowe Foundation.</w:t>
+          <w:u w:val="single"/>
+        </w:rPr>
+        <w:t>.</w:t>
+      </w:r>
+    </w:p>
+    <w:p>
+      <w:pPr>
+        <w:pStyle w:val="NormalWeb"/>
+        <w:shd w:val="clear" w:color="auto" w:fill="FFFFFF"/>
+        <w:spacing w:before="0" w:beforeAutospacing="0"/>
+        <w:rPr>
+          <w:rFonts w:ascii="Arial" w:hAnsi="Arial" w:cs="Arial"/>
+          <w:color w:val="1F1F1F"/>
+          <w:sz w:val="21"/>
+          <w:szCs w:val="21"/>
+        </w:rPr>
+      </w:pPr>
+      <w:r>
+        <w:rPr>
+          <w:rStyle w:val="Forte"/>
+          <w:rFonts w:ascii="unset" w:eastAsiaTheme="majorEastAsia" w:hAnsi="unset" w:cs="Arial"/>
+          <w:color w:val="1F1F1F"/>
+          <w:sz w:val="21"/>
+          <w:szCs w:val="21"/>
+        </w:rPr>
+        <w:t>OU </w:t>
+      </w:r>
+    </w:p>
+    <w:p>
+      <w:pPr>
+        <w:shd w:val="clear" w:color="auto" w:fill="FFFFFF"/>
+        <w:rPr>
+          <w:rStyle w:val="Hyperlink"/>
+        </w:rPr>
+      </w:pPr>
+      <w:r>
+        <w:rPr>
+          <w:rFonts w:ascii="Arial" w:hAnsi="Arial" w:cs="Arial"/>
+          <w:color w:val="1F1F1F"/>
+          <w:sz w:val="21"/>
+          <w:szCs w:val="21"/>
+        </w:rPr>
+        <w:lastRenderedPageBreak/>
+        <w:fldChar w:fldCharType="begin"/>
+      </w:r>
+      <w:r>
+        <w:rPr>
+          <w:rFonts w:ascii="Arial" w:hAnsi="Arial" w:cs="Arial"/>
+          <w:color w:val="1F1F1F"/>
+          <w:sz w:val="21"/>
+          <w:szCs w:val="21"/>
+        </w:rPr>
+        <w:instrText>HYPERLINK "https://d3c33hcgiwev3.cloudfront.net/EXGqi-9HTcKxqovvRy3Cpg_21d52a2d0a3141599a3dec7d9836f2f1_UXC2M5L2R2ATTACHMENT_POR.xlsx?Expires=1697846400&amp;Signature=Q7Mi98ncWc-ZYU4SexKR1aAajyNKq0AUa-iZgHtoSB2~pgGDDElJ7ZX8qJCY75DYj7IT-umf7LJOmCd5bG8V0J1V41ni2vdtK3Bm9Zd064z4nu7mlxDQwGQwI8DPGcSEZYo~X8FohZxTKppK3ebJCpH~KIwj-4v11OkOnz~x4kY_&amp;Key-Pair-Id=APKAJLTNE6QMUY6HBC5A" \t "_blank"</w:instrText>
+      </w:r>
+      <w:r>
+        <w:rPr>
+          <w:rFonts w:ascii="Arial" w:hAnsi="Arial" w:cs="Arial"/>
+          <w:color w:val="1F1F1F"/>
+          <w:sz w:val="21"/>
+          <w:szCs w:val="21"/>
+        </w:rPr>
+      </w:r>
+      <w:r>
+        <w:rPr>
+          <w:rFonts w:ascii="Arial" w:hAnsi="Arial" w:cs="Arial"/>
+          <w:color w:val="1F1F1F"/>
+          <w:sz w:val="21"/>
+          <w:szCs w:val="21"/>
+        </w:rPr>
+        <w:fldChar w:fldCharType="separate"/>
+      </w:r>
+    </w:p>
+    <w:p>
+      <w:pPr>
+        <w:shd w:val="clear" w:color="auto" w:fill="FFFFFF"/>
+      </w:pPr>
+      <w:r>
+        <w:rPr>
+          <w:rFonts w:ascii="Arial" w:hAnsi="Arial" w:cs="Arial"/>
+          <w:color w:val="0000FF"/>
+          <w:sz w:val="21"/>
+          <w:szCs w:val="21"/>
+          <w:u w:val="single"/>
+        </w:rPr>
+        <w:t>UXC2M5L2R2ATTACHMENT_POR</w:t>
+      </w:r>
+    </w:p>
+    <w:p>
+      <w:pPr>
+        <w:shd w:val="clear" w:color="auto" w:fill="FFFFFF"/>
+        <w:rPr>
+          <w:rFonts w:ascii="Arial" w:hAnsi="Arial" w:cs="Arial"/>
+          <w:color w:val="0000FF"/>
+          <w:sz w:val="21"/>
+          <w:szCs w:val="21"/>
+          <w:u w:val="single"/>
+        </w:rPr>
+      </w:pPr>
+      <w:r>
+        <w:rPr>
+          <w:rFonts w:ascii="Arial" w:hAnsi="Arial" w:cs="Arial"/>
+          <w:color w:val="0000FF"/>
+          <w:sz w:val="21"/>
+          <w:szCs w:val="21"/>
+          <w:u w:val="single"/>
+        </w:rPr>
+        <w:t>XLSX File</w:t>
+      </w:r>
+    </w:p>
+    <w:p>
+      <w:pPr>
+        <w:shd w:val="clear" w:color="auto" w:fill="FFFFFF"/>
+        <w:rPr>
+          <w:rFonts w:ascii="Arial" w:hAnsi="Arial" w:cs="Arial"/>
+          <w:color w:val="1F1F1F"/>
+          <w:sz w:val="21"/>
+          <w:szCs w:val="21"/>
+        </w:rPr>
+      </w:pPr>
+      <w:r>
+        <w:rPr>
+          <w:rFonts w:ascii="Arial" w:hAnsi="Arial" w:cs="Arial"/>
+          <w:color w:val="1F1F1F"/>
+          <w:sz w:val="21"/>
+          <w:szCs w:val="21"/>
+        </w:rPr>
+        <w:fldChar w:fldCharType="end"/>
+      </w:r>
+    </w:p>
+    <w:p>
+      <w:pPr>
+        <w:pStyle w:val="NormalWeb"/>
+        <w:shd w:val="clear" w:color="auto" w:fill="FFFFFF"/>
+        <w:spacing w:before="0" w:beforeAutospacing="0"/>
+        <w:rPr>
+          <w:rFonts w:ascii="Arial" w:hAnsi="Arial" w:cs="Arial"/>
+          <w:color w:val="1F1F1F"/>
+          <w:sz w:val="21"/>
+          <w:szCs w:val="21"/>
+        </w:rPr>
+      </w:pPr>
+      <w:r>
+        <w:rPr>
+          <w:rFonts w:ascii="Arial" w:hAnsi="Arial" w:cs="Arial"/>
+          <w:color w:val="1F1F1F"/>
+          <w:sz w:val="21"/>
+          <w:szCs w:val="21"/>
+        </w:rPr>
+        <w:t>Caso você não tenha uma conta do Google, faça o download direto do exemplo pelo anexo abaixo.</w:t>
+      </w:r>
+    </w:p>
+    <w:p>
+      <w:pPr>
+        <w:pStyle w:val="Ttulo2"/>
+        <w:shd w:val="clear" w:color="auto" w:fill="FFFFFF"/>
+        <w:spacing w:before="0" w:beforeAutospacing="0"/>
+        <w:rPr>
+          <w:rFonts w:ascii="Arial" w:hAnsi="Arial" w:cs="Arial"/>
+          <w:color w:val="1F1F1F"/>
+        </w:rPr>
+      </w:pPr>
+      <w:r>
+        <w:rPr>
+          <w:rStyle w:val="Forte"/>
+          <w:rFonts w:ascii="unset" w:eastAsiaTheme="majorEastAsia" w:hAnsi="unset" w:cs="Arial"/>
+          <w:b/>
+          <w:bCs/>
+          <w:color w:val="1F1F1F"/>
+        </w:rPr>
+        <w:t>Etapa 1. Definir os objetivos da auditoria </w:t>
+      </w:r>
+    </w:p>
+    <w:p>
+      <w:pPr>
+        <w:pStyle w:val="NormalWeb"/>
+        <w:shd w:val="clear" w:color="auto" w:fill="FFFFFF"/>
+        <w:spacing w:before="0" w:beforeAutospacing="0"/>
+        <w:rPr>
+          <w:rFonts w:ascii="Arial" w:hAnsi="Arial" w:cs="Arial"/>
+          <w:color w:val="1F1F1F"/>
+          <w:sz w:val="21"/>
+          <w:szCs w:val="21"/>
+        </w:rPr>
+      </w:pPr>
+      <w:r>
+        <w:rPr>
+          <w:rFonts w:ascii="Arial" w:hAnsi="Arial" w:cs="Arial"/>
+          <w:color w:val="1F1F1F"/>
+          <w:sz w:val="21"/>
+          <w:szCs w:val="21"/>
+        </w:rPr>
+        <w:t>Como designer de UX, você sabe que o processo de idealização é mais eficaz depois de uma auditoria sobre seu novo cliente, o Burger Garden, e a concorrência. Mas, antes de passar para os detalhes da auditoria, você precisa definir os objetivos. Como este projeto é uma reformulação do site, o objetivo da auditoria competitiva é comparar a experiência do usuário no site de cada concorrente.</w:t>
+      </w:r>
+    </w:p>
+    <w:p>
+      <w:pPr>
+        <w:pStyle w:val="NormalWeb"/>
+        <w:shd w:val="clear" w:color="auto" w:fill="FFFFFF"/>
+        <w:spacing w:before="0" w:beforeAutospacing="0"/>
+        <w:rPr>
+          <w:rFonts w:ascii="Arial" w:hAnsi="Arial" w:cs="Arial"/>
+          <w:color w:val="1F1F1F"/>
+          <w:sz w:val="21"/>
+          <w:szCs w:val="21"/>
+        </w:rPr>
+      </w:pPr>
+      <w:r>
+        <w:rPr>
+          <w:rFonts w:ascii="Arial" w:hAnsi="Arial" w:cs="Arial"/>
+          <w:color w:val="1F1F1F"/>
+          <w:sz w:val="21"/>
+          <w:szCs w:val="21"/>
+        </w:rPr>
+        <w:t>Usar uma linguagem consistente para classificar os produtos dos concorrentes também ajuda a uniformizar o feedback e “classificar” os concorrentes. Os concorrentes podem ser classificados de acordo com a escala a seguir:</w:t>
+      </w:r>
+    </w:p>
+    <w:p>
+      <w:pPr>
+        <w:pStyle w:val="NormalWeb"/>
+        <w:shd w:val="clear" w:color="auto" w:fill="FFFFFF"/>
+        <w:spacing w:before="0" w:beforeAutospacing="0"/>
+        <w:rPr>
+          <w:rFonts w:ascii="Arial" w:hAnsi="Arial" w:cs="Arial"/>
+          <w:color w:val="1F1F1F"/>
+          <w:sz w:val="21"/>
+          <w:szCs w:val="21"/>
+        </w:rPr>
+      </w:pPr>
+      <w:r>
+        <w:rPr>
+          <w:rStyle w:val="Forte"/>
+          <w:rFonts w:ascii="unset" w:eastAsiaTheme="majorEastAsia" w:hAnsi="unset" w:cs="Arial"/>
+          <w:color w:val="1F1F1F"/>
+          <w:sz w:val="21"/>
+          <w:szCs w:val="21"/>
+        </w:rPr>
+        <w:t>Precisa melhorar:</w:t>
+      </w:r>
+      <w:r>
+        <w:rPr>
+          <w:rFonts w:ascii="Arial" w:hAnsi="Arial" w:cs="Arial"/>
+          <w:color w:val="1F1F1F"/>
+          <w:sz w:val="21"/>
+          <w:szCs w:val="21"/>
+        </w:rPr>
+        <w:t xml:space="preserve"> o aplicativo não é utilizável e não atende às necessidades dos usuários.</w:t>
+      </w:r>
+    </w:p>
+    <w:p>
+      <w:pPr>
+        <w:pStyle w:val="NormalWeb"/>
+        <w:shd w:val="clear" w:color="auto" w:fill="FFFFFF"/>
+        <w:spacing w:before="0" w:beforeAutospacing="0"/>
+        <w:rPr>
+          <w:rFonts w:ascii="Arial" w:hAnsi="Arial" w:cs="Arial"/>
+          <w:color w:val="1F1F1F"/>
+          <w:sz w:val="21"/>
+          <w:szCs w:val="21"/>
+        </w:rPr>
+      </w:pPr>
+      <w:r>
+        <w:rPr>
+          <w:rStyle w:val="Forte"/>
+          <w:rFonts w:ascii="unset" w:eastAsiaTheme="majorEastAsia" w:hAnsi="unset" w:cs="Arial"/>
+          <w:color w:val="1F1F1F"/>
+          <w:sz w:val="21"/>
+          <w:szCs w:val="21"/>
+        </w:rPr>
+        <w:t>Ok:</w:t>
+      </w:r>
+      <w:r>
+        <w:rPr>
+          <w:rFonts w:ascii="Arial" w:hAnsi="Arial" w:cs="Arial"/>
+          <w:color w:val="1F1F1F"/>
+          <w:sz w:val="21"/>
+          <w:szCs w:val="21"/>
+        </w:rPr>
+        <w:t xml:space="preserve"> esse aspecto tem alguns problemas, mas pode atender às necessidades do usuário com um pouco de esforço.</w:t>
+      </w:r>
+    </w:p>
+    <w:p>
+      <w:pPr>
+        <w:pStyle w:val="NormalWeb"/>
+        <w:shd w:val="clear" w:color="auto" w:fill="FFFFFF"/>
+        <w:spacing w:before="0" w:beforeAutospacing="0"/>
+        <w:rPr>
+          <w:rFonts w:ascii="Arial" w:hAnsi="Arial" w:cs="Arial"/>
+          <w:color w:val="1F1F1F"/>
+          <w:sz w:val="21"/>
+          <w:szCs w:val="21"/>
+        </w:rPr>
+      </w:pPr>
+      <w:r>
+        <w:rPr>
+          <w:rStyle w:val="Forte"/>
+          <w:rFonts w:ascii="unset" w:eastAsiaTheme="majorEastAsia" w:hAnsi="unset" w:cs="Arial"/>
+          <w:color w:val="1F1F1F"/>
+          <w:sz w:val="21"/>
+          <w:szCs w:val="21"/>
+        </w:rPr>
+        <w:t xml:space="preserve">Bom: </w:t>
+      </w:r>
+      <w:r>
+        <w:rPr>
+          <w:rFonts w:ascii="Arial" w:hAnsi="Arial" w:cs="Arial"/>
+          <w:color w:val="1F1F1F"/>
+          <w:sz w:val="21"/>
+          <w:szCs w:val="21"/>
+        </w:rPr>
+        <w:t>esse aspecto funciona bem, mas nem sempre fornece aos usuários as informações necessárias.</w:t>
+      </w:r>
+    </w:p>
+    <w:p>
+      <w:pPr>
+        <w:pStyle w:val="NormalWeb"/>
+        <w:shd w:val="clear" w:color="auto" w:fill="FFFFFF"/>
+        <w:spacing w:before="0" w:beforeAutospacing="0"/>
+        <w:rPr>
+          <w:rFonts w:ascii="Arial" w:hAnsi="Arial" w:cs="Arial"/>
+          <w:color w:val="1F1F1F"/>
+          <w:sz w:val="21"/>
+          <w:szCs w:val="21"/>
+        </w:rPr>
+      </w:pPr>
+      <w:r>
+        <w:rPr>
+          <w:rStyle w:val="Forte"/>
+          <w:rFonts w:ascii="unset" w:eastAsiaTheme="majorEastAsia" w:hAnsi="unset" w:cs="Arial"/>
+          <w:color w:val="1F1F1F"/>
+          <w:sz w:val="21"/>
+          <w:szCs w:val="21"/>
+        </w:rPr>
+        <w:t>Excepcional:</w:t>
+      </w:r>
+      <w:r>
+        <w:rPr>
+          <w:rFonts w:ascii="Arial" w:hAnsi="Arial" w:cs="Arial"/>
+          <w:color w:val="1F1F1F"/>
+          <w:sz w:val="21"/>
+          <w:szCs w:val="21"/>
+        </w:rPr>
+        <w:t xml:space="preserve"> esse aspecto é consistente e atende ou excede as necessidades do usuário. </w:t>
+      </w:r>
+    </w:p>
+    <w:p>
+      <w:pPr>
+        <w:pStyle w:val="Ttulo2"/>
+        <w:shd w:val="clear" w:color="auto" w:fill="FFFFFF"/>
+        <w:rPr>
+          <w:rFonts w:ascii="Arial" w:hAnsi="Arial" w:cs="Arial"/>
+          <w:color w:val="1F1F1F"/>
+        </w:rPr>
+      </w:pPr>
+      <w:r>
+        <w:rPr>
+          <w:rStyle w:val="Forte"/>
+          <w:rFonts w:ascii="unset" w:eastAsiaTheme="majorEastAsia" w:hAnsi="unset" w:cs="Arial"/>
+          <w:b/>
+          <w:bCs/>
+          <w:color w:val="1F1F1F"/>
+        </w:rPr>
+        <w:t>Etapa 2. Listar concorrentes </w:t>
+      </w:r>
+    </w:p>
+    <w:p>
+      <w:pPr>
+        <w:pStyle w:val="NormalWeb"/>
+        <w:shd w:val="clear" w:color="auto" w:fill="FFFFFF"/>
+        <w:spacing w:before="0" w:beforeAutospacing="0"/>
+        <w:rPr>
+          <w:rFonts w:ascii="Arial" w:hAnsi="Arial" w:cs="Arial"/>
+          <w:color w:val="1F1F1F"/>
+          <w:sz w:val="21"/>
+          <w:szCs w:val="21"/>
+        </w:rPr>
+      </w:pPr>
+      <w:r>
+        <w:rPr>
+          <w:rFonts w:ascii="Arial" w:hAnsi="Arial" w:cs="Arial"/>
+          <w:color w:val="1F1F1F"/>
+          <w:sz w:val="21"/>
+          <w:szCs w:val="21"/>
+        </w:rPr>
+        <w:t xml:space="preserve">Use o modelo para começar a criar uma auditoria competitiva. Primeiro, pergunte à empresa ou à equipe quem eles consideram concorrentes diretos e indiretos. Como um lembrete, </w:t>
+      </w:r>
+      <w:r>
+        <w:rPr>
+          <w:rStyle w:val="Forte"/>
+          <w:rFonts w:ascii="unset" w:eastAsiaTheme="majorEastAsia" w:hAnsi="unset" w:cs="Arial"/>
+          <w:color w:val="1F1F1F"/>
+          <w:sz w:val="21"/>
+          <w:szCs w:val="21"/>
+        </w:rPr>
+        <w:t>concorrentes diretos</w:t>
+      </w:r>
+      <w:r>
+        <w:rPr>
+          <w:rFonts w:ascii="Arial" w:hAnsi="Arial" w:cs="Arial"/>
+          <w:color w:val="1F1F1F"/>
+          <w:sz w:val="21"/>
+          <w:szCs w:val="21"/>
+        </w:rPr>
+        <w:t xml:space="preserve"> têm ofertas semelhantes ao seu produto e focam no mesmo público. </w:t>
+      </w:r>
+      <w:r>
+        <w:rPr>
+          <w:rStyle w:val="Forte"/>
+          <w:rFonts w:ascii="unset" w:eastAsiaTheme="majorEastAsia" w:hAnsi="unset" w:cs="Arial"/>
+          <w:color w:val="1F1F1F"/>
+          <w:sz w:val="21"/>
+          <w:szCs w:val="21"/>
+        </w:rPr>
+        <w:t>Concorrentes indiretos</w:t>
+      </w:r>
+      <w:r>
+        <w:rPr>
+          <w:rFonts w:ascii="Arial" w:hAnsi="Arial" w:cs="Arial"/>
+          <w:color w:val="1F1F1F"/>
+          <w:sz w:val="21"/>
+          <w:szCs w:val="21"/>
+        </w:rPr>
+        <w:t xml:space="preserve"> têm um conjunto semelhante de ofertas, mas se concentram em um público diferente ou têm um conjunto diferente de ofertas e se concentram no mesmo público. Descubra essas informações com antecedência para ter uma boa visão de onde a empresa realmente se encaixa no setor.</w:t>
+      </w:r>
+    </w:p>
+    <w:p>
+      <w:pPr>
+        <w:pStyle w:val="NormalWeb"/>
+        <w:shd w:val="clear" w:color="auto" w:fill="FFFFFF"/>
+        <w:spacing w:before="0" w:beforeAutospacing="0"/>
+        <w:rPr>
+          <w:rFonts w:ascii="Arial" w:hAnsi="Arial" w:cs="Arial"/>
+          <w:color w:val="1F1F1F"/>
+          <w:sz w:val="21"/>
+          <w:szCs w:val="21"/>
+        </w:rPr>
+      </w:pPr>
+      <w:r>
+        <w:rPr>
+          <w:rFonts w:ascii="Arial" w:hAnsi="Arial" w:cs="Arial"/>
+          <w:color w:val="1F1F1F"/>
+          <w:sz w:val="21"/>
+          <w:szCs w:val="21"/>
+        </w:rPr>
+        <w:t xml:space="preserve">Por exemplo, o Burger Garden mencionou que o restaurante </w:t>
+      </w:r>
+      <w:proofErr w:type="spellStart"/>
+      <w:r>
+        <w:rPr>
+          <w:rFonts w:ascii="Arial" w:hAnsi="Arial" w:cs="Arial"/>
+          <w:color w:val="1F1F1F"/>
+          <w:sz w:val="21"/>
+          <w:szCs w:val="21"/>
+        </w:rPr>
+        <w:t>Beef</w:t>
+      </w:r>
+      <w:proofErr w:type="spellEnd"/>
+      <w:r>
+        <w:rPr>
+          <w:rFonts w:ascii="Arial" w:hAnsi="Arial" w:cs="Arial"/>
+          <w:color w:val="1F1F1F"/>
+          <w:sz w:val="21"/>
+          <w:szCs w:val="21"/>
+        </w:rPr>
+        <w:t xml:space="preserve"> </w:t>
+      </w:r>
+      <w:proofErr w:type="spellStart"/>
+      <w:r>
+        <w:rPr>
+          <w:rFonts w:ascii="Arial" w:hAnsi="Arial" w:cs="Arial"/>
+          <w:color w:val="1F1F1F"/>
+          <w:sz w:val="21"/>
+          <w:szCs w:val="21"/>
+        </w:rPr>
+        <w:t>Eaters</w:t>
+      </w:r>
+      <w:proofErr w:type="spellEnd"/>
+      <w:r>
+        <w:rPr>
+          <w:rFonts w:ascii="Arial" w:hAnsi="Arial" w:cs="Arial"/>
+          <w:color w:val="1F1F1F"/>
+          <w:sz w:val="21"/>
+          <w:szCs w:val="21"/>
+        </w:rPr>
+        <w:t xml:space="preserve"> é um dos concorrentes diretos, por isso deve ser incluído na lista. Com base em sua própria pesquisa, você encontra mais dois concorrentes diretos que também são restaurantes de hambúrguer na mesma área do Burger Garden, chamados Burger Nest e The </w:t>
+      </w:r>
+      <w:proofErr w:type="spellStart"/>
+      <w:r>
+        <w:rPr>
+          <w:rFonts w:ascii="Arial" w:hAnsi="Arial" w:cs="Arial"/>
+          <w:color w:val="1F1F1F"/>
+          <w:sz w:val="21"/>
+          <w:szCs w:val="21"/>
+        </w:rPr>
+        <w:t>Spotty</w:t>
+      </w:r>
+      <w:proofErr w:type="spellEnd"/>
+      <w:r>
+        <w:rPr>
+          <w:rFonts w:ascii="Arial" w:hAnsi="Arial" w:cs="Arial"/>
+          <w:color w:val="1F1F1F"/>
+          <w:sz w:val="21"/>
+          <w:szCs w:val="21"/>
+        </w:rPr>
+        <w:t xml:space="preserve"> </w:t>
+      </w:r>
+      <w:proofErr w:type="spellStart"/>
+      <w:r>
+        <w:rPr>
+          <w:rFonts w:ascii="Arial" w:hAnsi="Arial" w:cs="Arial"/>
+          <w:color w:val="1F1F1F"/>
+          <w:sz w:val="21"/>
+          <w:szCs w:val="21"/>
+        </w:rPr>
+        <w:t>Cow</w:t>
+      </w:r>
+      <w:proofErr w:type="spellEnd"/>
+      <w:r>
+        <w:rPr>
+          <w:rFonts w:ascii="Arial" w:hAnsi="Arial" w:cs="Arial"/>
+          <w:color w:val="1F1F1F"/>
+          <w:sz w:val="21"/>
+          <w:szCs w:val="21"/>
+        </w:rPr>
+        <w:t xml:space="preserve">. Você também se depara com um concorrente indireto, The </w:t>
+      </w:r>
+      <w:proofErr w:type="spellStart"/>
+      <w:r>
+        <w:rPr>
+          <w:rFonts w:ascii="Arial" w:hAnsi="Arial" w:cs="Arial"/>
+          <w:color w:val="1F1F1F"/>
+          <w:sz w:val="21"/>
+          <w:szCs w:val="21"/>
+        </w:rPr>
+        <w:t>Vegan</w:t>
+      </w:r>
+      <w:proofErr w:type="spellEnd"/>
+      <w:r>
+        <w:rPr>
+          <w:rFonts w:ascii="Arial" w:hAnsi="Arial" w:cs="Arial"/>
+          <w:color w:val="1F1F1F"/>
+          <w:sz w:val="21"/>
+          <w:szCs w:val="21"/>
+        </w:rPr>
+        <w:t xml:space="preserve"> </w:t>
+      </w:r>
+      <w:proofErr w:type="spellStart"/>
+      <w:r>
+        <w:rPr>
+          <w:rFonts w:ascii="Arial" w:hAnsi="Arial" w:cs="Arial"/>
+          <w:color w:val="1F1F1F"/>
+          <w:sz w:val="21"/>
+          <w:szCs w:val="21"/>
+        </w:rPr>
+        <w:t>Cow</w:t>
+      </w:r>
+      <w:proofErr w:type="spellEnd"/>
+      <w:r>
+        <w:rPr>
+          <w:rFonts w:ascii="Arial" w:hAnsi="Arial" w:cs="Arial"/>
+          <w:color w:val="1F1F1F"/>
+          <w:sz w:val="21"/>
+          <w:szCs w:val="21"/>
+        </w:rPr>
+        <w:t>, que tem uma presença internacional e imagens atraentes no site. </w:t>
+      </w:r>
+    </w:p>
+    <w:p>
+      <w:pPr>
+        <w:pStyle w:val="Ttulo2"/>
+        <w:shd w:val="clear" w:color="auto" w:fill="FFFFFF"/>
+        <w:rPr>
+          <w:rFonts w:ascii="Arial" w:hAnsi="Arial" w:cs="Arial"/>
+          <w:color w:val="1F1F1F"/>
+        </w:rPr>
+      </w:pPr>
+      <w:r>
+        <w:rPr>
+          <w:rStyle w:val="Forte"/>
+          <w:rFonts w:ascii="unset" w:eastAsiaTheme="majorEastAsia" w:hAnsi="unset" w:cs="Arial"/>
+          <w:b/>
+          <w:bCs/>
+          <w:color w:val="1F1F1F"/>
+        </w:rPr>
+        <w:t>Etapa 3. Determinar aspectos específicos dos concorrentes que você quer comparar</w:t>
+      </w:r>
+    </w:p>
+    <w:p>
+      <w:pPr>
+        <w:pStyle w:val="NormalWeb"/>
+        <w:shd w:val="clear" w:color="auto" w:fill="FFFFFF"/>
+        <w:spacing w:before="0" w:beforeAutospacing="0"/>
+        <w:rPr>
+          <w:rFonts w:ascii="Arial" w:hAnsi="Arial" w:cs="Arial"/>
+          <w:color w:val="1F1F1F"/>
+          <w:sz w:val="21"/>
+          <w:szCs w:val="21"/>
+        </w:rPr>
+      </w:pPr>
+      <w:r>
+        <w:rPr>
+          <w:rFonts w:ascii="Arial" w:hAnsi="Arial" w:cs="Arial"/>
+          <w:color w:val="1F1F1F"/>
+          <w:sz w:val="21"/>
+          <w:szCs w:val="21"/>
+        </w:rPr>
+        <w:lastRenderedPageBreak/>
+        <w:t>Defina uma lista dos aspectos que você quer comparar, assim fica mais fácil compilar os resultados para analisá-los posteriormente no processo. Para este exemplo, imagine que você está vendo cada um dos sites dos concorrentes e classifique-os com base nas seguintes categorias:  </w:t>
+      </w:r>
+    </w:p>
+    <w:p>
+      <w:pPr>
+        <w:pStyle w:val="NormalWeb"/>
+        <w:numPr>
+          <w:ilvl w:val="0"/>
+          <w:numId w:val="3"/>
+        </w:numPr>
+        <w:shd w:val="clear" w:color="auto" w:fill="FFFFFF"/>
+        <w:spacing w:before="0" w:beforeAutospacing="0" w:after="0" w:afterAutospacing="0"/>
+        <w:rPr>
+          <w:rFonts w:ascii="Arial" w:hAnsi="Arial" w:cs="Arial"/>
+          <w:color w:val="1F1F1F"/>
+          <w:sz w:val="21"/>
+          <w:szCs w:val="21"/>
+        </w:rPr>
+      </w:pPr>
+      <w:r>
+        <w:rPr>
+          <w:rStyle w:val="Forte"/>
+          <w:rFonts w:ascii="unset" w:eastAsiaTheme="majorEastAsia" w:hAnsi="unset" w:cs="Arial"/>
+          <w:color w:val="1F1F1F"/>
+          <w:sz w:val="21"/>
+          <w:szCs w:val="21"/>
+        </w:rPr>
+        <w:t xml:space="preserve">Primeira impressão: </w:t>
+      </w:r>
+      <w:r>
+        <w:rPr>
+          <w:rFonts w:ascii="Arial" w:hAnsi="Arial" w:cs="Arial"/>
+          <w:color w:val="1F1F1F"/>
+          <w:sz w:val="21"/>
+          <w:szCs w:val="21"/>
+        </w:rPr>
+        <w:t>veja o site em computadores e dispositivos móveis e anote sua primeira impressão. O site é responsivo, ou seja, ele é redimensionado de acordo com os dispositivos? O design complementa o produto? Como você se sente em relação ao site?</w:t>
+      </w:r>
+    </w:p>
+    <w:p>
+      <w:pPr>
+        <w:pStyle w:val="NormalWeb"/>
+        <w:numPr>
+          <w:ilvl w:val="0"/>
+          <w:numId w:val="4"/>
+        </w:numPr>
+        <w:shd w:val="clear" w:color="auto" w:fill="FFFFFF"/>
+        <w:spacing w:before="0" w:beforeAutospacing="0" w:after="0" w:afterAutospacing="0"/>
+        <w:rPr>
+          <w:rFonts w:ascii="Arial" w:hAnsi="Arial" w:cs="Arial"/>
+          <w:color w:val="1F1F1F"/>
+          <w:sz w:val="21"/>
+          <w:szCs w:val="21"/>
+        </w:rPr>
+      </w:pPr>
+      <w:r>
+        <w:rPr>
+          <w:rStyle w:val="Forte"/>
+          <w:rFonts w:ascii="unset" w:eastAsiaTheme="majorEastAsia" w:hAnsi="unset" w:cs="Arial"/>
+          <w:color w:val="1F1F1F"/>
+          <w:sz w:val="21"/>
+          <w:szCs w:val="21"/>
+        </w:rPr>
+        <w:t xml:space="preserve">Interação: </w:t>
+      </w:r>
+      <w:r>
+        <w:rPr>
+          <w:rFonts w:ascii="Arial" w:hAnsi="Arial" w:cs="Arial"/>
+          <w:color w:val="1F1F1F"/>
+          <w:sz w:val="21"/>
+          <w:szCs w:val="21"/>
+        </w:rPr>
+        <w:t>explore a navegação e o fluxo do usuário do site. Quais recursos estão disponíveis para os usuários? O site é acessível para todos os usuários, incluindo aqueles que usam leitores de tela? Quão inclusivo é o site para pessoas que não falam o idioma? O usuário ficará confuso se clicar nas páginas do site ou a navegação é clara? </w:t>
+      </w:r>
+    </w:p>
+    <w:p>
+      <w:pPr>
+        <w:pStyle w:val="NormalWeb"/>
+        <w:numPr>
+          <w:ilvl w:val="0"/>
+          <w:numId w:val="5"/>
+        </w:numPr>
+        <w:shd w:val="clear" w:color="auto" w:fill="FFFFFF"/>
+        <w:spacing w:before="0" w:beforeAutospacing="0" w:after="0" w:afterAutospacing="0"/>
+        <w:rPr>
+          <w:rFonts w:ascii="Arial" w:hAnsi="Arial" w:cs="Arial"/>
+          <w:color w:val="1F1F1F"/>
+          <w:sz w:val="21"/>
+          <w:szCs w:val="21"/>
+        </w:rPr>
+      </w:pPr>
+      <w:r>
+        <w:rPr>
+          <w:rStyle w:val="Forte"/>
+          <w:rFonts w:ascii="unset" w:eastAsiaTheme="majorEastAsia" w:hAnsi="unset" w:cs="Arial"/>
+          <w:color w:val="1F1F1F"/>
+          <w:sz w:val="21"/>
+          <w:szCs w:val="21"/>
+        </w:rPr>
+        <w:t xml:space="preserve">Design visual: </w:t>
+      </w:r>
+      <w:r>
+        <w:rPr>
+          <w:rFonts w:ascii="Arial" w:hAnsi="Arial" w:cs="Arial"/>
+          <w:color w:val="1F1F1F"/>
+          <w:sz w:val="21"/>
+          <w:szCs w:val="21"/>
+        </w:rPr>
+        <w:t>analise a marca do concorrente e a consistência geral. O site tem a mesma aparência e sensação em todas as seções e páginas? A marca combina com o público-alvo? As imagens e a paleta de cores são memoráveis? </w:t>
+      </w:r>
+    </w:p>
+    <w:p>
+      <w:pPr>
+        <w:pStyle w:val="NormalWeb"/>
+        <w:numPr>
+          <w:ilvl w:val="0"/>
+          <w:numId w:val="6"/>
+        </w:numPr>
+        <w:shd w:val="clear" w:color="auto" w:fill="FFFFFF"/>
+        <w:spacing w:before="0" w:beforeAutospacing="0" w:after="0" w:afterAutospacing="0"/>
+        <w:rPr>
+          <w:rFonts w:ascii="Arial" w:hAnsi="Arial" w:cs="Arial"/>
+          <w:color w:val="1F1F1F"/>
+          <w:sz w:val="21"/>
+          <w:szCs w:val="21"/>
+        </w:rPr>
+      </w:pPr>
+      <w:r>
+        <w:rPr>
+          <w:rStyle w:val="Forte"/>
+          <w:rFonts w:ascii="unset" w:eastAsiaTheme="majorEastAsia" w:hAnsi="unset" w:cs="Arial"/>
+          <w:color w:val="1F1F1F"/>
+          <w:sz w:val="21"/>
+          <w:szCs w:val="21"/>
+        </w:rPr>
+        <w:t xml:space="preserve">Conteúdo: </w:t>
+      </w:r>
+      <w:r>
+        <w:rPr>
+          <w:rFonts w:ascii="Arial" w:hAnsi="Arial" w:cs="Arial"/>
+          <w:color w:val="1F1F1F"/>
+          <w:sz w:val="21"/>
+          <w:szCs w:val="21"/>
+        </w:rPr>
+        <w:t>examine o conteúdo escrito do site. O tom do conteúdo corresponde à marca da empresa? Os usuários conseguem encontrar os detalhes em que estão interessados? </w:t>
+      </w:r>
+    </w:p>
+    <w:p>
+      <w:pPr>
+        <w:pStyle w:val="NormalWeb"/>
+        <w:shd w:val="clear" w:color="auto" w:fill="FFFFFF"/>
+        <w:spacing w:before="0" w:beforeAutospacing="0"/>
+        <w:rPr>
+          <w:rFonts w:ascii="Arial" w:hAnsi="Arial" w:cs="Arial"/>
+          <w:color w:val="1F1F1F"/>
+          <w:sz w:val="21"/>
+          <w:szCs w:val="21"/>
+        </w:rPr>
+      </w:pPr>
+      <w:r>
+        <w:rPr>
+          <w:rFonts w:ascii="Arial" w:hAnsi="Arial" w:cs="Arial"/>
+          <w:color w:val="1F1F1F"/>
+          <w:sz w:val="21"/>
+          <w:szCs w:val="21"/>
+        </w:rPr>
+        <w:t>Estes são os aspectos a serem listados na primeira linha da auditoria competitiva. Na planilha de exemplo, esses aspectos são listados nas linhas três e quatro. Isso significa que você deve preencher essas informações para cada uma das empresas que está avaliando.</w:t>
+      </w:r>
+    </w:p>
+    <w:p>
+      <w:pPr>
+        <w:pStyle w:val="Ttulo2"/>
+        <w:shd w:val="clear" w:color="auto" w:fill="FFFFFF"/>
+        <w:rPr>
+          <w:rFonts w:ascii="Arial" w:hAnsi="Arial" w:cs="Arial"/>
+          <w:color w:val="1F1F1F"/>
+        </w:rPr>
+      </w:pPr>
+      <w:r>
+        <w:rPr>
+          <w:rStyle w:val="Forte"/>
+          <w:rFonts w:ascii="unset" w:eastAsiaTheme="majorEastAsia" w:hAnsi="unset" w:cs="Arial"/>
+          <w:b/>
+          <w:bCs/>
+          <w:color w:val="1F1F1F"/>
+        </w:rPr>
+        <w:t>Etapa 4. Pesquisar cada empresa</w:t>
+      </w:r>
+    </w:p>
+    <w:p>
+      <w:pPr>
+        <w:pStyle w:val="NormalWeb"/>
+        <w:shd w:val="clear" w:color="auto" w:fill="FFFFFF"/>
+        <w:spacing w:before="0" w:beforeAutospacing="0"/>
+        <w:rPr>
+          <w:rFonts w:ascii="Arial" w:hAnsi="Arial" w:cs="Arial"/>
+          <w:color w:val="1F1F1F"/>
+          <w:sz w:val="21"/>
+          <w:szCs w:val="21"/>
+        </w:rPr>
+      </w:pPr>
+      <w:r>
+        <w:rPr>
+          <w:rFonts w:ascii="Arial" w:hAnsi="Arial" w:cs="Arial"/>
+          <w:color w:val="1F1F1F"/>
+          <w:sz w:val="21"/>
+          <w:szCs w:val="21"/>
+        </w:rPr>
+        <w:t>Agora que a lista de concorrentes e recursos a serem comparados está preenchida, é hora de ver cada um dos concorrentes do Burger Garden e iniciar a auditoria. Se você estivesse conduzindo sua própria auditoria, a planilha precisaria ser preenchida linha por linha enquanto analisa cada concorrente. É possível incluir notas em forma de tópicos, links e capturas de tela, o que for mais útil para o processo de coleta de informações! </w:t>
+      </w:r>
+    </w:p>
+    <w:p>
+      <w:pPr>
+        <w:pStyle w:val="Ttulo3"/>
+        <w:shd w:val="clear" w:color="auto" w:fill="FFFFFF"/>
+        <w:spacing w:before="0"/>
+        <w:rPr>
+          <w:rFonts w:ascii="Arial" w:hAnsi="Arial" w:cs="Arial"/>
+          <w:color w:val="1F1F1F"/>
+          <w:sz w:val="27"/>
+          <w:szCs w:val="27"/>
+        </w:rPr>
+      </w:pPr>
+      <w:r>
+        <w:rPr>
+          <w:rStyle w:val="Forte"/>
+          <w:rFonts w:ascii="unset" w:hAnsi="unset" w:cs="Arial"/>
+          <w:b w:val="0"/>
+          <w:bCs w:val="0"/>
+          <w:color w:val="1F1F1F"/>
+        </w:rPr>
+        <w:t>Público-alvo</w:t>
+      </w:r>
+    </w:p>
+    <w:p>
+      <w:pPr>
+        <w:pStyle w:val="NormalWeb"/>
+        <w:shd w:val="clear" w:color="auto" w:fill="FFFFFF"/>
+        <w:spacing w:before="0" w:beforeAutospacing="0"/>
+        <w:rPr>
+          <w:rFonts w:ascii="Arial" w:hAnsi="Arial" w:cs="Arial"/>
+          <w:color w:val="1F1F1F"/>
+          <w:sz w:val="21"/>
+          <w:szCs w:val="21"/>
+        </w:rPr>
+      </w:pPr>
+      <w:proofErr w:type="spellStart"/>
+      <w:r>
+        <w:rPr>
+          <w:rFonts w:ascii="Arial" w:hAnsi="Arial" w:cs="Arial"/>
+          <w:color w:val="1F1F1F"/>
+          <w:sz w:val="21"/>
+          <w:szCs w:val="21"/>
+        </w:rPr>
+        <w:t>Millennials</w:t>
+      </w:r>
+      <w:proofErr w:type="spellEnd"/>
+      <w:r>
+        <w:rPr>
+          <w:rFonts w:ascii="Arial" w:hAnsi="Arial" w:cs="Arial"/>
+          <w:color w:val="1F1F1F"/>
+          <w:sz w:val="21"/>
+          <w:szCs w:val="21"/>
+        </w:rPr>
+        <w:t xml:space="preserve">, inclusive famílias, compõem a maior parte do público-alvo dos concorrentes. Há também uma pequena sobreposição entre a geração Y e os estudantes universitários da geração Z. Isso é muito semelhante ao público que o Burger Garden tem em mente. Apenas um concorrente, The </w:t>
+      </w:r>
+      <w:proofErr w:type="spellStart"/>
+      <w:r>
+        <w:rPr>
+          <w:rFonts w:ascii="Arial" w:hAnsi="Arial" w:cs="Arial"/>
+          <w:color w:val="1F1F1F"/>
+          <w:sz w:val="21"/>
+          <w:szCs w:val="21"/>
+        </w:rPr>
+        <w:t>Vegan</w:t>
+      </w:r>
+      <w:proofErr w:type="spellEnd"/>
+      <w:r>
+        <w:rPr>
+          <w:rFonts w:ascii="Arial" w:hAnsi="Arial" w:cs="Arial"/>
+          <w:color w:val="1F1F1F"/>
+          <w:sz w:val="21"/>
+          <w:szCs w:val="21"/>
+        </w:rPr>
+        <w:t xml:space="preserve"> </w:t>
+      </w:r>
+      <w:proofErr w:type="spellStart"/>
+      <w:r>
+        <w:rPr>
+          <w:rFonts w:ascii="Arial" w:hAnsi="Arial" w:cs="Arial"/>
+          <w:color w:val="1F1F1F"/>
+          <w:sz w:val="21"/>
+          <w:szCs w:val="21"/>
+        </w:rPr>
+        <w:t>Cow</w:t>
+      </w:r>
+      <w:proofErr w:type="spellEnd"/>
+      <w:r>
+        <w:rPr>
+          <w:rFonts w:ascii="Arial" w:hAnsi="Arial" w:cs="Arial"/>
+          <w:color w:val="1F1F1F"/>
+          <w:sz w:val="21"/>
+          <w:szCs w:val="21"/>
+        </w:rPr>
+        <w:t xml:space="preserve">, tem um público diferente. Tudo bem. The </w:t>
+      </w:r>
+      <w:proofErr w:type="spellStart"/>
+      <w:r>
+        <w:rPr>
+          <w:rFonts w:ascii="Arial" w:hAnsi="Arial" w:cs="Arial"/>
+          <w:color w:val="1F1F1F"/>
+          <w:sz w:val="21"/>
+          <w:szCs w:val="21"/>
+        </w:rPr>
+        <w:t>Vegan</w:t>
+      </w:r>
+      <w:proofErr w:type="spellEnd"/>
+      <w:r>
+        <w:rPr>
+          <w:rFonts w:ascii="Arial" w:hAnsi="Arial" w:cs="Arial"/>
+          <w:color w:val="1F1F1F"/>
+          <w:sz w:val="21"/>
+          <w:szCs w:val="21"/>
+        </w:rPr>
+        <w:t xml:space="preserve"> </w:t>
+      </w:r>
+      <w:proofErr w:type="spellStart"/>
+      <w:r>
+        <w:rPr>
+          <w:rFonts w:ascii="Arial" w:hAnsi="Arial" w:cs="Arial"/>
+          <w:color w:val="1F1F1F"/>
+          <w:sz w:val="21"/>
+          <w:szCs w:val="21"/>
+        </w:rPr>
+        <w:t>Cow</w:t>
+      </w:r>
+      <w:proofErr w:type="spellEnd"/>
+      <w:r>
+        <w:rPr>
+          <w:rFonts w:ascii="Arial" w:hAnsi="Arial" w:cs="Arial"/>
+          <w:color w:val="1F1F1F"/>
+          <w:sz w:val="21"/>
+          <w:szCs w:val="21"/>
+        </w:rPr>
+        <w:t xml:space="preserve"> não foi incluído como um concorrente direto porque o público dele não é semelhante ao do Burger Garden. Mesmo assim, é importante comparar o site e a experiência geral do usuário que ele oferece para garantir que você tenha uma boa noção de todo o mercado.</w:t>
+      </w:r>
+    </w:p>
+    <w:p>
+      <w:pPr>
+        <w:pStyle w:val="Ttulo3"/>
+        <w:shd w:val="clear" w:color="auto" w:fill="FFFFFF"/>
+        <w:rPr>
+          <w:rFonts w:ascii="Arial" w:hAnsi="Arial" w:cs="Arial"/>
+          <w:color w:val="1F1F1F"/>
+          <w:sz w:val="27"/>
+          <w:szCs w:val="27"/>
+        </w:rPr>
+      </w:pPr>
+      <w:r>
+        <w:rPr>
+          <w:rStyle w:val="Forte"/>
+          <w:rFonts w:ascii="unset" w:hAnsi="unset" w:cs="Arial"/>
+          <w:b w:val="0"/>
+          <w:bCs w:val="0"/>
+          <w:color w:val="1F1F1F"/>
+        </w:rPr>
+        <w:t>Primeira impressão</w:t>
+      </w:r>
+    </w:p>
+    <w:p>
+      <w:pPr>
+        <w:pStyle w:val="NormalWeb"/>
+        <w:shd w:val="clear" w:color="auto" w:fill="FFFFFF"/>
+        <w:spacing w:before="0" w:beforeAutospacing="0"/>
+        <w:rPr>
+          <w:rFonts w:ascii="Arial" w:hAnsi="Arial" w:cs="Arial"/>
+          <w:color w:val="1F1F1F"/>
+          <w:sz w:val="21"/>
+          <w:szCs w:val="21"/>
+        </w:rPr>
+      </w:pPr>
+      <w:r>
+        <w:rPr>
+          <w:rFonts w:ascii="Arial" w:hAnsi="Arial" w:cs="Arial"/>
+          <w:color w:val="1F1F1F"/>
+          <w:sz w:val="21"/>
+          <w:szCs w:val="21"/>
+        </w:rPr>
+        <w:t xml:space="preserve">Os sites que causam a melhor primeira impressão são os do The </w:t>
+      </w:r>
+      <w:proofErr w:type="spellStart"/>
+      <w:r>
+        <w:rPr>
+          <w:rFonts w:ascii="Arial" w:hAnsi="Arial" w:cs="Arial"/>
+          <w:color w:val="1F1F1F"/>
+          <w:sz w:val="21"/>
+          <w:szCs w:val="21"/>
+        </w:rPr>
+        <w:t>Spotty</w:t>
+      </w:r>
+      <w:proofErr w:type="spellEnd"/>
+      <w:r>
+        <w:rPr>
+          <w:rFonts w:ascii="Arial" w:hAnsi="Arial" w:cs="Arial"/>
+          <w:color w:val="1F1F1F"/>
+          <w:sz w:val="21"/>
+          <w:szCs w:val="21"/>
+        </w:rPr>
+        <w:t xml:space="preserve"> </w:t>
+      </w:r>
+      <w:proofErr w:type="spellStart"/>
+      <w:r>
+        <w:rPr>
+          <w:rFonts w:ascii="Arial" w:hAnsi="Arial" w:cs="Arial"/>
+          <w:color w:val="1F1F1F"/>
+          <w:sz w:val="21"/>
+          <w:szCs w:val="21"/>
+        </w:rPr>
+        <w:t>Cow</w:t>
+      </w:r>
+      <w:proofErr w:type="spellEnd"/>
+      <w:r>
+        <w:rPr>
+          <w:rFonts w:ascii="Arial" w:hAnsi="Arial" w:cs="Arial"/>
+          <w:color w:val="1F1F1F"/>
+          <w:sz w:val="21"/>
+          <w:szCs w:val="21"/>
+        </w:rPr>
+        <w:t xml:space="preserve"> e do The </w:t>
+      </w:r>
+      <w:proofErr w:type="spellStart"/>
+      <w:r>
+        <w:rPr>
+          <w:rFonts w:ascii="Arial" w:hAnsi="Arial" w:cs="Arial"/>
+          <w:color w:val="1F1F1F"/>
+          <w:sz w:val="21"/>
+          <w:szCs w:val="21"/>
+        </w:rPr>
+        <w:t>Vegan</w:t>
+      </w:r>
+      <w:proofErr w:type="spellEnd"/>
+      <w:r>
+        <w:rPr>
+          <w:rFonts w:ascii="Arial" w:hAnsi="Arial" w:cs="Arial"/>
+          <w:color w:val="1F1F1F"/>
+          <w:sz w:val="21"/>
+          <w:szCs w:val="21"/>
+        </w:rPr>
+        <w:t xml:space="preserve"> </w:t>
+      </w:r>
+      <w:proofErr w:type="spellStart"/>
+      <w:r>
+        <w:rPr>
+          <w:rFonts w:ascii="Arial" w:hAnsi="Arial" w:cs="Arial"/>
+          <w:color w:val="1F1F1F"/>
+          <w:sz w:val="21"/>
+          <w:szCs w:val="21"/>
+        </w:rPr>
+        <w:t>Cow</w:t>
+      </w:r>
+      <w:proofErr w:type="spellEnd"/>
+      <w:r>
+        <w:rPr>
+          <w:rFonts w:ascii="Arial" w:hAnsi="Arial" w:cs="Arial"/>
+          <w:color w:val="1F1F1F"/>
+          <w:sz w:val="21"/>
+          <w:szCs w:val="21"/>
+        </w:rPr>
+        <w:t xml:space="preserve">. Ambos têm imagens atraentes e claras, além de serem totalmente responsivos. Na outra ponta, os sites do </w:t>
+      </w:r>
+      <w:proofErr w:type="spellStart"/>
+      <w:r>
+        <w:rPr>
+          <w:rFonts w:ascii="Arial" w:hAnsi="Arial" w:cs="Arial"/>
+          <w:color w:val="1F1F1F"/>
+          <w:sz w:val="21"/>
+          <w:szCs w:val="21"/>
+        </w:rPr>
+        <w:t>Beef</w:t>
+      </w:r>
+      <w:proofErr w:type="spellEnd"/>
+      <w:r>
+        <w:rPr>
+          <w:rFonts w:ascii="Arial" w:hAnsi="Arial" w:cs="Arial"/>
+          <w:color w:val="1F1F1F"/>
+          <w:sz w:val="21"/>
+          <w:szCs w:val="21"/>
+        </w:rPr>
+        <w:t xml:space="preserve"> </w:t>
+      </w:r>
+      <w:proofErr w:type="spellStart"/>
+      <w:r>
+        <w:rPr>
+          <w:rFonts w:ascii="Arial" w:hAnsi="Arial" w:cs="Arial"/>
+          <w:color w:val="1F1F1F"/>
+          <w:sz w:val="21"/>
+          <w:szCs w:val="21"/>
+        </w:rPr>
+        <w:t>Eaters</w:t>
+      </w:r>
+      <w:proofErr w:type="spellEnd"/>
+      <w:r>
+        <w:rPr>
+          <w:rFonts w:ascii="Arial" w:hAnsi="Arial" w:cs="Arial"/>
+          <w:color w:val="1F1F1F"/>
+          <w:sz w:val="21"/>
+          <w:szCs w:val="21"/>
+        </w:rPr>
+        <w:t xml:space="preserve"> e do Burger Nest não causaram uma boa impressão. Embora sejam fáceis de navegar, o layout dos dois poderia ser melhor.</w:t>
+      </w:r>
+    </w:p>
+    <w:p>
+      <w:pPr>
+        <w:pStyle w:val="NormalWeb"/>
+        <w:shd w:val="clear" w:color="auto" w:fill="FFFFFF"/>
+        <w:spacing w:before="0" w:beforeAutospacing="0"/>
+        <w:rPr>
+          <w:rFonts w:ascii="Arial" w:hAnsi="Arial" w:cs="Arial"/>
+          <w:color w:val="1F1F1F"/>
+          <w:sz w:val="21"/>
+          <w:szCs w:val="21"/>
+        </w:rPr>
+      </w:pPr>
+      <w:r>
+        <w:rPr>
+          <w:rFonts w:ascii="Arial" w:hAnsi="Arial" w:cs="Arial"/>
+          <w:color w:val="1F1F1F"/>
+          <w:sz w:val="21"/>
+          <w:szCs w:val="21"/>
+        </w:rPr>
+        <w:t xml:space="preserve">Em relação à experiência do site em dispositivos móveis, apenas um teve problemas de responsividade: </w:t>
+      </w:r>
+      <w:proofErr w:type="spellStart"/>
+      <w:r>
+        <w:rPr>
+          <w:rFonts w:ascii="Arial" w:hAnsi="Arial" w:cs="Arial"/>
+          <w:color w:val="1F1F1F"/>
+          <w:sz w:val="21"/>
+          <w:szCs w:val="21"/>
+        </w:rPr>
+        <w:t>Beef</w:t>
+      </w:r>
+      <w:proofErr w:type="spellEnd"/>
+      <w:r>
+        <w:rPr>
+          <w:rFonts w:ascii="Arial" w:hAnsi="Arial" w:cs="Arial"/>
+          <w:color w:val="1F1F1F"/>
+          <w:sz w:val="21"/>
+          <w:szCs w:val="21"/>
+        </w:rPr>
+        <w:t xml:space="preserve"> </w:t>
+      </w:r>
+      <w:proofErr w:type="spellStart"/>
+      <w:r>
+        <w:rPr>
+          <w:rFonts w:ascii="Arial" w:hAnsi="Arial" w:cs="Arial"/>
+          <w:color w:val="1F1F1F"/>
+          <w:sz w:val="21"/>
+          <w:szCs w:val="21"/>
+        </w:rPr>
+        <w:t>Eaters</w:t>
+      </w:r>
+      <w:proofErr w:type="spellEnd"/>
+      <w:r>
+        <w:rPr>
+          <w:rFonts w:ascii="Arial" w:hAnsi="Arial" w:cs="Arial"/>
+          <w:color w:val="1F1F1F"/>
+          <w:sz w:val="21"/>
+          <w:szCs w:val="21"/>
+        </w:rPr>
+        <w:t>. O site não se adaptou ao tamanho menor da tela de um celular, então o espaçamento ficou desalinhado e algumas informações foram cortadas. </w:t>
+      </w:r>
+    </w:p>
+    <w:p>
+      <w:pPr>
+        <w:pStyle w:val="NormalWeb"/>
+        <w:shd w:val="clear" w:color="auto" w:fill="FFFFFF"/>
+        <w:spacing w:before="0" w:beforeAutospacing="0"/>
+        <w:rPr>
+          <w:rFonts w:ascii="Arial" w:hAnsi="Arial" w:cs="Arial"/>
+          <w:color w:val="1F1F1F"/>
+          <w:sz w:val="21"/>
+          <w:szCs w:val="21"/>
+        </w:rPr>
+      </w:pPr>
+      <w:r>
+        <w:rPr>
+          <w:rFonts w:ascii="Arial" w:hAnsi="Arial" w:cs="Arial"/>
+          <w:color w:val="1F1F1F"/>
+          <w:sz w:val="21"/>
+          <w:szCs w:val="21"/>
+        </w:rPr>
+        <w:t>Para os sites com classificações mais baixas, o maior problema foi o menu. Às vezes, o menu não era acessível ou era apresentado em formato de imagem, difícil de ler. Isso com certeza precisa ser considerado na reformulação do site do Burger Garden! </w:t>
+      </w:r>
+    </w:p>
+    <w:p>
+      <w:pPr>
+        <w:pStyle w:val="Ttulo3"/>
+        <w:shd w:val="clear" w:color="auto" w:fill="FFFFFF"/>
+        <w:rPr>
+          <w:rFonts w:ascii="Arial" w:hAnsi="Arial" w:cs="Arial"/>
+          <w:color w:val="1F1F1F"/>
+          <w:sz w:val="27"/>
+          <w:szCs w:val="27"/>
+        </w:rPr>
+      </w:pPr>
+      <w:r>
+        <w:rPr>
+          <w:rStyle w:val="Forte"/>
+          <w:rFonts w:ascii="unset" w:hAnsi="unset" w:cs="Arial"/>
+          <w:b w:val="0"/>
+          <w:bCs w:val="0"/>
+          <w:color w:val="1F1F1F"/>
+        </w:rPr>
+        <w:lastRenderedPageBreak/>
+        <w:t>Interação</w:t>
+      </w:r>
+    </w:p>
+    <w:p>
+      <w:pPr>
+        <w:pStyle w:val="NormalWeb"/>
+        <w:shd w:val="clear" w:color="auto" w:fill="FFFFFF"/>
+        <w:spacing w:before="0" w:beforeAutospacing="0"/>
+        <w:rPr>
+          <w:rFonts w:ascii="Arial" w:hAnsi="Arial" w:cs="Arial"/>
+          <w:color w:val="1F1F1F"/>
+          <w:sz w:val="21"/>
+          <w:szCs w:val="21"/>
+        </w:rPr>
+      </w:pPr>
+      <w:r>
+        <w:rPr>
+          <w:rFonts w:ascii="Arial" w:hAnsi="Arial" w:cs="Arial"/>
+          <w:color w:val="1F1F1F"/>
+          <w:sz w:val="21"/>
+          <w:szCs w:val="21"/>
+        </w:rPr>
+        <w:t>A próxima parte da auditoria competitiva é sobre a capacidade do usuário de encontrar de forma rápida e eficiente o que está procurando no site. Seu cliente, Burger Garden, precisa de ajuda para criar uma hierarquia no site para facilitar a organização e a interação dos usuários. </w:t>
+      </w:r>
+    </w:p>
+    <w:p>
+      <w:pPr>
+        <w:pStyle w:val="NormalWeb"/>
+        <w:shd w:val="clear" w:color="auto" w:fill="FFFFFF"/>
+        <w:spacing w:before="0" w:beforeAutospacing="0"/>
+        <w:rPr>
+          <w:rFonts w:ascii="Arial" w:hAnsi="Arial" w:cs="Arial"/>
+          <w:color w:val="1F1F1F"/>
+          <w:sz w:val="21"/>
+          <w:szCs w:val="21"/>
+        </w:rPr>
+      </w:pPr>
+      <w:r>
+        <w:rPr>
+          <w:rFonts w:ascii="Arial" w:hAnsi="Arial" w:cs="Arial"/>
+          <w:color w:val="1F1F1F"/>
+          <w:sz w:val="21"/>
+          <w:szCs w:val="21"/>
+        </w:rPr>
+        <w:t xml:space="preserve">O site do The </w:t>
+      </w:r>
+      <w:proofErr w:type="spellStart"/>
+      <w:r>
+        <w:rPr>
+          <w:rFonts w:ascii="Arial" w:hAnsi="Arial" w:cs="Arial"/>
+          <w:color w:val="1F1F1F"/>
+          <w:sz w:val="21"/>
+          <w:szCs w:val="21"/>
+        </w:rPr>
+        <w:t>Spotty</w:t>
+      </w:r>
+      <w:proofErr w:type="spellEnd"/>
+      <w:r>
+        <w:rPr>
+          <w:rFonts w:ascii="Arial" w:hAnsi="Arial" w:cs="Arial"/>
+          <w:color w:val="1F1F1F"/>
+          <w:sz w:val="21"/>
+          <w:szCs w:val="21"/>
+        </w:rPr>
+        <w:t xml:space="preserve"> </w:t>
+      </w:r>
+      <w:proofErr w:type="spellStart"/>
+      <w:r>
+        <w:rPr>
+          <w:rFonts w:ascii="Arial" w:hAnsi="Arial" w:cs="Arial"/>
+          <w:color w:val="1F1F1F"/>
+          <w:sz w:val="21"/>
+          <w:szCs w:val="21"/>
+        </w:rPr>
+        <w:t>Cow</w:t>
+      </w:r>
+      <w:proofErr w:type="spellEnd"/>
+      <w:r>
+        <w:rPr>
+          <w:rFonts w:ascii="Arial" w:hAnsi="Arial" w:cs="Arial"/>
+          <w:color w:val="1F1F1F"/>
+          <w:sz w:val="21"/>
+          <w:szCs w:val="21"/>
+        </w:rPr>
+        <w:t xml:space="preserve"> inclui animações que diminuem a velocidade da navegação, e o site do The Burger Nest tem muito conteúdo desnecessário na página inicial, então é mais difícil encontrar as informações importantes, como número de telefone e menu. Por outro lado, os sites que funcionam bem têm um estilo de navegação claro e mostram quais elementos são clicáveis ou não. É importante incluir esse recurso na reformulação do site do Burger Garden. O The </w:t>
+      </w:r>
+      <w:proofErr w:type="spellStart"/>
+      <w:r>
+        <w:rPr>
+          <w:rFonts w:ascii="Arial" w:hAnsi="Arial" w:cs="Arial"/>
+          <w:color w:val="1F1F1F"/>
+          <w:sz w:val="21"/>
+          <w:szCs w:val="21"/>
+        </w:rPr>
+        <w:t>Vegan</w:t>
+      </w:r>
+      <w:proofErr w:type="spellEnd"/>
+      <w:r>
+        <w:rPr>
+          <w:rFonts w:ascii="Arial" w:hAnsi="Arial" w:cs="Arial"/>
+          <w:color w:val="1F1F1F"/>
+          <w:sz w:val="21"/>
+          <w:szCs w:val="21"/>
+        </w:rPr>
+        <w:t xml:space="preserve"> </w:t>
+      </w:r>
+      <w:proofErr w:type="spellStart"/>
+      <w:r>
+        <w:rPr>
+          <w:rFonts w:ascii="Arial" w:hAnsi="Arial" w:cs="Arial"/>
+          <w:color w:val="1F1F1F"/>
+          <w:sz w:val="21"/>
+          <w:szCs w:val="21"/>
+        </w:rPr>
+        <w:t>Cow</w:t>
+      </w:r>
+      <w:proofErr w:type="spellEnd"/>
+      <w:r>
+        <w:rPr>
+          <w:rFonts w:ascii="Arial" w:hAnsi="Arial" w:cs="Arial"/>
+          <w:color w:val="1F1F1F"/>
+          <w:sz w:val="21"/>
+          <w:szCs w:val="21"/>
+        </w:rPr>
+        <w:t xml:space="preserve"> é um concorrente de destaque nessa categoria porque conta com recursos úteis, como um localizador de lojas e considerações abrangentes de acessibilidade, incluindo várias opções de idioma e compatibilidade com tecnologias de leitor de tela.</w:t>
+      </w:r>
+    </w:p>
+    <w:p>
+      <w:pPr>
+        <w:pStyle w:val="Ttulo3"/>
+        <w:shd w:val="clear" w:color="auto" w:fill="FFFFFF"/>
+        <w:rPr>
+          <w:rFonts w:ascii="Arial" w:hAnsi="Arial" w:cs="Arial"/>
+          <w:color w:val="1F1F1F"/>
+          <w:sz w:val="27"/>
+          <w:szCs w:val="27"/>
+        </w:rPr>
+      </w:pPr>
+      <w:r>
+        <w:rPr>
+          <w:rStyle w:val="Forte"/>
+          <w:rFonts w:ascii="unset" w:hAnsi="unset" w:cs="Arial"/>
+          <w:b w:val="0"/>
+          <w:bCs w:val="0"/>
+          <w:color w:val="1F1F1F"/>
+        </w:rPr>
+        <w:t>Design visual</w:t>
+      </w:r>
+    </w:p>
+    <w:p>
+      <w:pPr>
+        <w:pStyle w:val="NormalWeb"/>
+        <w:shd w:val="clear" w:color="auto" w:fill="FFFFFF"/>
+        <w:spacing w:before="0" w:beforeAutospacing="0"/>
+        <w:rPr>
+          <w:rFonts w:ascii="Arial" w:hAnsi="Arial" w:cs="Arial"/>
+          <w:color w:val="1F1F1F"/>
+          <w:sz w:val="21"/>
+          <w:szCs w:val="21"/>
+        </w:rPr>
+      </w:pPr>
+      <w:r>
+        <w:rPr>
+          <w:rFonts w:ascii="Arial" w:hAnsi="Arial" w:cs="Arial"/>
+          <w:color w:val="1F1F1F"/>
+          <w:sz w:val="21"/>
+          <w:szCs w:val="21"/>
+        </w:rPr>
+        <w:t>Um site com design visual claro e consistente é ótimo para chamar atenção de usuários para um produto e empresa. O site atual do Burger Garden tem um design visual bastante sólido em geral, mas algumas áreas poderiam ser atualizadas para refletir melhor o tom da marca. </w:t>
+      </w:r>
+    </w:p>
+    <w:p>
+      <w:pPr>
+        <w:pStyle w:val="NormalWeb"/>
+        <w:shd w:val="clear" w:color="auto" w:fill="FFFFFF"/>
+        <w:spacing w:before="0" w:beforeAutospacing="0"/>
+        <w:rPr>
+          <w:rFonts w:ascii="Arial" w:hAnsi="Arial" w:cs="Arial"/>
+          <w:color w:val="1F1F1F"/>
+          <w:sz w:val="21"/>
+          <w:szCs w:val="21"/>
+        </w:rPr>
+      </w:pPr>
+      <w:r>
+        <w:rPr>
+          <w:rFonts w:ascii="Arial" w:hAnsi="Arial" w:cs="Arial"/>
+          <w:color w:val="1F1F1F"/>
+          <w:sz w:val="21"/>
+          <w:szCs w:val="21"/>
+        </w:rPr>
+        <w:t xml:space="preserve">O The </w:t>
+      </w:r>
+      <w:proofErr w:type="spellStart"/>
+      <w:r>
+        <w:rPr>
+          <w:rFonts w:ascii="Arial" w:hAnsi="Arial" w:cs="Arial"/>
+          <w:color w:val="1F1F1F"/>
+          <w:sz w:val="21"/>
+          <w:szCs w:val="21"/>
+        </w:rPr>
+        <w:t>Spotty</w:t>
+      </w:r>
+      <w:proofErr w:type="spellEnd"/>
+      <w:r>
+        <w:rPr>
+          <w:rFonts w:ascii="Arial" w:hAnsi="Arial" w:cs="Arial"/>
+          <w:color w:val="1F1F1F"/>
+          <w:sz w:val="21"/>
+          <w:szCs w:val="21"/>
+        </w:rPr>
+        <w:t xml:space="preserve"> </w:t>
+      </w:r>
+      <w:proofErr w:type="spellStart"/>
+      <w:r>
+        <w:rPr>
+          <w:rFonts w:ascii="Arial" w:hAnsi="Arial" w:cs="Arial"/>
+          <w:color w:val="1F1F1F"/>
+          <w:sz w:val="21"/>
+          <w:szCs w:val="21"/>
+        </w:rPr>
+        <w:t>Cow</w:t>
+      </w:r>
+      <w:proofErr w:type="spellEnd"/>
+      <w:r>
+        <w:rPr>
+          <w:rFonts w:ascii="Arial" w:hAnsi="Arial" w:cs="Arial"/>
+          <w:color w:val="1F1F1F"/>
+          <w:sz w:val="21"/>
+          <w:szCs w:val="21"/>
+        </w:rPr>
+        <w:t xml:space="preserve"> e o The </w:t>
+      </w:r>
+      <w:proofErr w:type="spellStart"/>
+      <w:r>
+        <w:rPr>
+          <w:rFonts w:ascii="Arial" w:hAnsi="Arial" w:cs="Arial"/>
+          <w:color w:val="1F1F1F"/>
+          <w:sz w:val="21"/>
+          <w:szCs w:val="21"/>
+        </w:rPr>
+        <w:t>Vegan</w:t>
+      </w:r>
+      <w:proofErr w:type="spellEnd"/>
+      <w:r>
+        <w:rPr>
+          <w:rFonts w:ascii="Arial" w:hAnsi="Arial" w:cs="Arial"/>
+          <w:color w:val="1F1F1F"/>
+          <w:sz w:val="21"/>
+          <w:szCs w:val="21"/>
+        </w:rPr>
+        <w:t xml:space="preserve"> </w:t>
+      </w:r>
+      <w:proofErr w:type="spellStart"/>
+      <w:r>
+        <w:rPr>
+          <w:rFonts w:ascii="Arial" w:hAnsi="Arial" w:cs="Arial"/>
+          <w:color w:val="1F1F1F"/>
+          <w:sz w:val="21"/>
+          <w:szCs w:val="21"/>
+        </w:rPr>
+        <w:t>Cow</w:t>
+      </w:r>
+      <w:proofErr w:type="spellEnd"/>
+      <w:r>
+        <w:rPr>
+          <w:rFonts w:ascii="Arial" w:hAnsi="Arial" w:cs="Arial"/>
+          <w:color w:val="1F1F1F"/>
+          <w:sz w:val="21"/>
+          <w:szCs w:val="21"/>
+        </w:rPr>
+        <w:t xml:space="preserve"> comunicam bem a marca com cores, tipografia e fotos distintas. Mas os sites do Burger Nest e do </w:t>
+      </w:r>
+      <w:proofErr w:type="spellStart"/>
+      <w:r>
+        <w:rPr>
+          <w:rFonts w:ascii="Arial" w:hAnsi="Arial" w:cs="Arial"/>
+          <w:color w:val="1F1F1F"/>
+          <w:sz w:val="21"/>
+          <w:szCs w:val="21"/>
+        </w:rPr>
+        <w:t>Beef</w:t>
+      </w:r>
+      <w:proofErr w:type="spellEnd"/>
+      <w:r>
+        <w:rPr>
+          <w:rFonts w:ascii="Arial" w:hAnsi="Arial" w:cs="Arial"/>
+          <w:color w:val="1F1F1F"/>
+          <w:sz w:val="21"/>
+          <w:szCs w:val="21"/>
+        </w:rPr>
+        <w:t xml:space="preserve"> </w:t>
+      </w:r>
+      <w:proofErr w:type="spellStart"/>
+      <w:r>
+        <w:rPr>
+          <w:rFonts w:ascii="Arial" w:hAnsi="Arial" w:cs="Arial"/>
+          <w:color w:val="1F1F1F"/>
+          <w:sz w:val="21"/>
+          <w:szCs w:val="21"/>
+        </w:rPr>
+        <w:t>Eaters</w:t>
+      </w:r>
+      <w:proofErr w:type="spellEnd"/>
+      <w:r>
+        <w:rPr>
+          <w:rFonts w:ascii="Arial" w:hAnsi="Arial" w:cs="Arial"/>
+          <w:color w:val="1F1F1F"/>
+          <w:sz w:val="21"/>
+          <w:szCs w:val="21"/>
+        </w:rPr>
+        <w:t xml:space="preserve"> têm um estilo visual inconsistente, e o site do Burger Nest não comunica a marca muito bem. </w:t>
+      </w:r>
+    </w:p>
+    <w:p>
+      <w:pPr>
+        <w:pStyle w:val="Ttulo3"/>
+        <w:shd w:val="clear" w:color="auto" w:fill="FFFFFF"/>
+        <w:rPr>
+          <w:rFonts w:ascii="Arial" w:hAnsi="Arial" w:cs="Arial"/>
+          <w:color w:val="1F1F1F"/>
+          <w:sz w:val="27"/>
+          <w:szCs w:val="27"/>
+        </w:rPr>
+      </w:pPr>
+      <w:r>
+        <w:rPr>
+          <w:rStyle w:val="Forte"/>
+          <w:rFonts w:ascii="unset" w:hAnsi="unset" w:cs="Arial"/>
+          <w:b w:val="0"/>
+          <w:bCs w:val="0"/>
+          <w:color w:val="1F1F1F"/>
+        </w:rPr>
+        <w:t>Conteúdo</w:t>
+      </w:r>
+    </w:p>
+    <w:p>
+      <w:pPr>
+        <w:pStyle w:val="NormalWeb"/>
+        <w:shd w:val="clear" w:color="auto" w:fill="FFFFFF"/>
+        <w:spacing w:before="0" w:beforeAutospacing="0"/>
+        <w:rPr>
+          <w:rFonts w:ascii="Arial" w:hAnsi="Arial" w:cs="Arial"/>
+          <w:color w:val="1F1F1F"/>
+          <w:sz w:val="21"/>
+          <w:szCs w:val="21"/>
+        </w:rPr>
+      </w:pPr>
+      <w:r>
+        <w:rPr>
+          <w:rFonts w:ascii="Arial" w:hAnsi="Arial" w:cs="Arial"/>
+          <w:color w:val="1F1F1F"/>
+          <w:sz w:val="21"/>
+          <w:szCs w:val="21"/>
+        </w:rPr>
+        <w:t>O tom do conteúdo também serve para comunicar a marca da empresa e envolver os usuários. A maioria dos concorrentes do Burger Garden usa um tom envolvente e divertido, adaptado ao público. O tom do Burger Garden é um pouco inconsistente e menos leve que o dos concorrentes. Essa é uma área que pode melhorar na reformulação do site! </w:t>
+      </w:r>
+    </w:p>
+    <w:p>
+      <w:pPr>
+        <w:pStyle w:val="NormalWeb"/>
+        <w:shd w:val="clear" w:color="auto" w:fill="FFFFFF"/>
+        <w:spacing w:before="0" w:beforeAutospacing="0"/>
+        <w:rPr>
+          <w:rFonts w:ascii="Arial" w:hAnsi="Arial" w:cs="Arial"/>
+          <w:color w:val="1F1F1F"/>
+          <w:sz w:val="21"/>
+          <w:szCs w:val="21"/>
+        </w:rPr>
+      </w:pPr>
+      <w:r>
+        <w:rPr>
+          <w:rFonts w:ascii="Arial" w:hAnsi="Arial" w:cs="Arial"/>
+          <w:color w:val="1F1F1F"/>
+          <w:sz w:val="21"/>
+          <w:szCs w:val="21"/>
+        </w:rPr>
+        <w:t>Em geral, o conteúdo dos concorrentes é curto e fácil de acompanhar. As descrições atuais do site do Burger Garden soam um pouco secas e longas demais, então é possível apontar o conteúdo dos concorrentes como um exemplo a seguir.</w:t>
+      </w:r>
+    </w:p>
+    <w:p>
+      <w:pPr>
+        <w:pStyle w:val="Ttulo2"/>
+        <w:shd w:val="clear" w:color="auto" w:fill="FFFFFF"/>
+        <w:rPr>
+          <w:rFonts w:ascii="Arial" w:hAnsi="Arial" w:cs="Arial"/>
+          <w:color w:val="1F1F1F"/>
+        </w:rPr>
+      </w:pPr>
+      <w:r>
+        <w:rPr>
+          <w:rStyle w:val="Forte"/>
+          <w:rFonts w:ascii="unset" w:eastAsiaTheme="majorEastAsia" w:hAnsi="unset" w:cs="Arial"/>
+          <w:b/>
+          <w:bCs/>
+          <w:color w:val="1F1F1F"/>
+        </w:rPr>
+        <w:t>Etapa 5. Resumir as descobertas em um relatório</w:t>
+      </w:r>
+    </w:p>
+    <w:p>
+      <w:pPr>
+        <w:pStyle w:val="NormalWeb"/>
+        <w:shd w:val="clear" w:color="auto" w:fill="FFFFFF"/>
+        <w:spacing w:before="0" w:beforeAutospacing="0"/>
+        <w:rPr>
+          <w:rFonts w:ascii="Arial" w:hAnsi="Arial" w:cs="Arial"/>
+          <w:color w:val="1F1F1F"/>
+          <w:sz w:val="21"/>
+          <w:szCs w:val="21"/>
+        </w:rPr>
+      </w:pPr>
+      <w:r>
+        <w:rPr>
+          <w:rFonts w:ascii="Arial" w:hAnsi="Arial" w:cs="Arial"/>
+          <w:color w:val="1F1F1F"/>
+          <w:sz w:val="21"/>
+          <w:szCs w:val="21"/>
+        </w:rPr>
+        <w:t>Depois de realizar pesquisas, coletar dados e analisar as descobertas, você deve resumir o trabalho em um relatório. O que será incluído no relatório e como você apresenta as descobertas depende dos objetivos da auditoria definidos no início do processo. Por exemplo, se o foco da auditoria for principalmente comparar o público dos concorrentes, inclua alguns gráficos informativos com números e dados. Se o foco da auditoria for principalmente o design visual, inclua capturas de tela dos sites dos concorrentes com diferentes áreas destacadas. Você aprenderá melhor a criar um relatório que resume as descobertas da pesquisa posteriormente no programa, então não se preocupe muito com isso agora!</w:t>
+      </w:r>
+    </w:p>
+    <w:p>
+      <w:pPr>
+        <w:pStyle w:val="Ttulo2"/>
+        <w:shd w:val="clear" w:color="auto" w:fill="FFFFFF"/>
+        <w:rPr>
+          <w:rFonts w:ascii="Arial" w:hAnsi="Arial" w:cs="Arial"/>
+          <w:color w:val="1F1F1F"/>
+        </w:rPr>
+      </w:pPr>
+      <w:r>
+        <w:rPr>
+          <w:rStyle w:val="Forte"/>
+          <w:rFonts w:ascii="unset" w:eastAsiaTheme="majorEastAsia" w:hAnsi="unset" w:cs="Arial"/>
+          <w:b/>
+          <w:bCs/>
+          <w:color w:val="1F1F1F"/>
+        </w:rPr>
+        <w:t>Como concluir a auditoria </w:t>
+      </w:r>
+    </w:p>
+    <w:p>
+      <w:pPr>
+        <w:pStyle w:val="NormalWeb"/>
+        <w:shd w:val="clear" w:color="auto" w:fill="FFFFFF"/>
+        <w:spacing w:before="0" w:beforeAutospacing="0"/>
+        <w:rPr>
+          <w:rFonts w:ascii="Arial" w:hAnsi="Arial" w:cs="Arial"/>
+          <w:color w:val="1F1F1F"/>
+          <w:sz w:val="21"/>
+          <w:szCs w:val="21"/>
+        </w:rPr>
+      </w:pPr>
+      <w:r>
+        <w:rPr>
+          <w:rFonts w:ascii="Arial" w:hAnsi="Arial" w:cs="Arial"/>
+          <w:color w:val="1F1F1F"/>
+          <w:sz w:val="21"/>
+          <w:szCs w:val="21"/>
+        </w:rPr>
+        <w:t xml:space="preserve">Realizar uma auditoria competitiva é uma ótima maneira de se familiarizar com o design de experiência do usuário e descobrir mais informações sobre um novo setor, um novo cliente e tendências recentes. As informações coletadas podem ser usadas durante todo o </w:t>
+      </w:r>
+      <w:r>
+        <w:rPr>
+          <w:rFonts w:ascii="Arial" w:hAnsi="Arial" w:cs="Arial"/>
+          <w:color w:val="1F1F1F"/>
+          <w:sz w:val="21"/>
+          <w:szCs w:val="21"/>
+        </w:rPr>
+        <w:lastRenderedPageBreak/>
+        <w:t xml:space="preserve">processo de design. Se você puder, vale a pena passar um bom tempo no processo de auditoria competitiva. Assim, você adquire um conhecimento sólido de base para designs futuros. Boa sorte!  </w:t>
       </w:r>
     </w:p>
     <w:p/>
@@ -711,6 +3357,304 @@
 <file path=word/numbering.xml><?xml version="1.0" encoding="utf-8"?>
 <w:numbering xmlns:wpc="http://schemas.microsoft.com/office/word/2010/wordprocessingCanvas" xmlns:cx="http://schemas.microsoft.com/office/drawing/2014/chartex" xmlns:cx1="http://schemas.microsoft.com/office/drawing/2015/9/8/chartex" xmlns:cx2="http://schemas.microsoft.com/office/drawing/2015/10/21/chartex" xmlns:cx3="http://schemas.microsoft.com/office/drawing/2016/5/9/chartex" xmlns:cx4="http://schemas.microsoft.com/office/drawing/2016/5/10/chartex" xmlns:cx5="http://schemas.microsoft.com/office/drawing/2016/5/11/chartex" xmlns:cx6="http://schemas.microsoft.com/office/drawing/2016/5/12/chartex" xmlns:cx7="http://schemas.microsoft.com/office/drawing/2016/5/13/chartex" xmlns:cx8="http://schemas.microsoft.com/office/drawing/2016/5/14/chartex" xmlns:mc="http://schemas.openxmlformats.org/markup-compatibility/2006" xmlns:aink="http://schemas.microsoft.com/office/drawing/2016/ink" xmlns:am3d="http://schemas.microsoft.com/office/drawing/2017/model3d" xmlns:o="urn:schemas-microsoft-com:office:office" xmlns:oel="http://schemas.microsoft.com/office/2019/extlst" xmlns:r="http://schemas.openxmlformats.org/officeDocument/2006/relationships" xmlns:m="http://schemas.openxmlformats.org/officeDocument/2006/math" xmlns:v="urn:schemas-microsoft-com:vml" xmlns:wp14="http://schemas.microsoft.com/office/word/2010/wordprocessingDrawing" xmlns:wp="http://schemas.openxmlformats.org/drawingml/2006/wordprocessingDrawing" xmlns:w10="urn:schemas-microsoft-com:office:word" xmlns:w="http://schemas.openxmlformats.org/wordprocessingml/2006/main" xmlns:w14="http://schemas.microsoft.com/office/word/2010/wordml" xmlns:w15="http://schemas.microsoft.com/office/word/2012/wordml" xmlns:w16cex="http://schemas.microsoft.com/office/word/2018/wordml/cex" xmlns:w16cid="http://schemas.microsoft.com/office/word/2016/wordml/cid" xmlns:w16="http://schemas.microsoft.com/office/word/2018/wordml" xmlns:w16sdtdh="http://schemas.microsoft.com/office/word/2020/wordml/sdtdatahash" xmlns:w16se="http://schemas.microsoft.com/office/word/2015/wordml/symex" xmlns:wpg="http://schemas.microsoft.com/office/word/2010/wordprocessingGroup" xmlns:wpi="http://schemas.microsoft.com/office/word/2010/wordprocessingInk" xmlns:wne="http://schemas.microsoft.com/office/word/2006/wordml" xmlns:wps="http://schemas.microsoft.com/office/word/2010/wordprocessingShape" mc:Ignorable="w14 w15 w16se w16cid w16 w16cex w16sdtdh wp14">
   <w:abstractNum w:abstractNumId="0" w15:restartNumberingAfterBreak="0">
+    <w:nsid w:val="03FE5E90"/>
+    <w:multiLevelType w:val="multilevel"/>
+    <w:tmpl w:val="2A8A6AB2"/>
+    <w:lvl w:ilvl="0">
+      <w:start w:val="1"/>
+      <w:numFmt w:val="bullet"/>
+      <w:lvlText w:val=""/>
+      <w:lvlJc w:val="left"/>
+      <w:pPr>
+        <w:tabs>
+          <w:tab w:val="num" w:pos="720"/>
+        </w:tabs>
+        <w:ind w:left="720" w:hanging="360"/>
+      </w:pPr>
+      <w:rPr>
+        <w:rFonts w:ascii="Symbol" w:hAnsi="Symbol" w:hint="default"/>
+        <w:sz w:val="20"/>
+      </w:rPr>
+    </w:lvl>
+    <w:lvl w:ilvl="1" w:tentative="1">
+      <w:start w:val="1"/>
+      <w:numFmt w:val="bullet"/>
+      <w:lvlText w:val=""/>
+      <w:lvlJc w:val="left"/>
+      <w:pPr>
+        <w:tabs>
+          <w:tab w:val="num" w:pos="1440"/>
+        </w:tabs>
+        <w:ind w:left="1440" w:hanging="360"/>
+      </w:pPr>
+      <w:rPr>
+        <w:rFonts w:ascii="Symbol" w:hAnsi="Symbol" w:hint="default"/>
+        <w:sz w:val="20"/>
+      </w:rPr>
+    </w:lvl>
+    <w:lvl w:ilvl="2" w:tentative="1">
+      <w:start w:val="1"/>
+      <w:numFmt w:val="bullet"/>
+      <w:lvlText w:val=""/>
+      <w:lvlJc w:val="left"/>
+      <w:pPr>
+        <w:tabs>
+          <w:tab w:val="num" w:pos="2160"/>
+        </w:tabs>
+        <w:ind w:left="2160" w:hanging="360"/>
+      </w:pPr>
+      <w:rPr>
+        <w:rFonts w:ascii="Symbol" w:hAnsi="Symbol" w:hint="default"/>
+        <w:sz w:val="20"/>
+      </w:rPr>
+    </w:lvl>
+    <w:lvl w:ilvl="3" w:tentative="1">
+      <w:start w:val="1"/>
+      <w:numFmt w:val="bullet"/>
+      <w:lvlText w:val=""/>
+      <w:lvlJc w:val="left"/>
+      <w:pPr>
+        <w:tabs>
+          <w:tab w:val="num" w:pos="2880"/>
+        </w:tabs>
+        <w:ind w:left="2880" w:hanging="360"/>
+      </w:pPr>
+      <w:rPr>
+        <w:rFonts w:ascii="Symbol" w:hAnsi="Symbol" w:hint="default"/>
+        <w:sz w:val="20"/>
+      </w:rPr>
+    </w:lvl>
+    <w:lvl w:ilvl="4" w:tentative="1">
+      <w:start w:val="1"/>
+      <w:numFmt w:val="bullet"/>
+      <w:lvlText w:val=""/>
+      <w:lvlJc w:val="left"/>
+      <w:pPr>
+        <w:tabs>
+          <w:tab w:val="num" w:pos="3600"/>
+        </w:tabs>
+        <w:ind w:left="3600" w:hanging="360"/>
+      </w:pPr>
+      <w:rPr>
+        <w:rFonts w:ascii="Symbol" w:hAnsi="Symbol" w:hint="default"/>
+        <w:sz w:val="20"/>
+      </w:rPr>
+    </w:lvl>
+    <w:lvl w:ilvl="5" w:tentative="1">
+      <w:start w:val="1"/>
+      <w:numFmt w:val="bullet"/>
+      <w:lvlText w:val=""/>
+      <w:lvlJc w:val="left"/>
+      <w:pPr>
+        <w:tabs>
+          <w:tab w:val="num" w:pos="4320"/>
+        </w:tabs>
+        <w:ind w:left="4320" w:hanging="360"/>
+      </w:pPr>
+      <w:rPr>
+        <w:rFonts w:ascii="Symbol" w:hAnsi="Symbol" w:hint="default"/>
+        <w:sz w:val="20"/>
+      </w:rPr>
+    </w:lvl>
+    <w:lvl w:ilvl="6" w:tentative="1">
+      <w:start w:val="1"/>
+      <w:numFmt w:val="bullet"/>
+      <w:lvlText w:val=""/>
+      <w:lvlJc w:val="left"/>
+      <w:pPr>
+        <w:tabs>
+          <w:tab w:val="num" w:pos="5040"/>
+        </w:tabs>
+        <w:ind w:left="5040" w:hanging="360"/>
+      </w:pPr>
+      <w:rPr>
+        <w:rFonts w:ascii="Symbol" w:hAnsi="Symbol" w:hint="default"/>
+        <w:sz w:val="20"/>
+      </w:rPr>
+    </w:lvl>
+    <w:lvl w:ilvl="7" w:tentative="1">
+      <w:start w:val="1"/>
+      <w:numFmt w:val="bullet"/>
+      <w:lvlText w:val=""/>
+      <w:lvlJc w:val="left"/>
+      <w:pPr>
+        <w:tabs>
+          <w:tab w:val="num" w:pos="5760"/>
+        </w:tabs>
+        <w:ind w:left="5760" w:hanging="360"/>
+      </w:pPr>
+      <w:rPr>
+        <w:rFonts w:ascii="Symbol" w:hAnsi="Symbol" w:hint="default"/>
+        <w:sz w:val="20"/>
+      </w:rPr>
+    </w:lvl>
+    <w:lvl w:ilvl="8" w:tentative="1">
+      <w:start w:val="1"/>
+      <w:numFmt w:val="bullet"/>
+      <w:lvlText w:val=""/>
+      <w:lvlJc w:val="left"/>
+      <w:pPr>
+        <w:tabs>
+          <w:tab w:val="num" w:pos="6480"/>
+        </w:tabs>
+        <w:ind w:left="6480" w:hanging="360"/>
+      </w:pPr>
+      <w:rPr>
+        <w:rFonts w:ascii="Symbol" w:hAnsi="Symbol" w:hint="default"/>
+        <w:sz w:val="20"/>
+      </w:rPr>
+    </w:lvl>
+  </w:abstractNum>
+  <w:abstractNum w:abstractNumId="1" w15:restartNumberingAfterBreak="0">
+    <w:nsid w:val="1204568B"/>
+    <w:multiLevelType w:val="multilevel"/>
+    <w:tmpl w:val="9BB86EEE"/>
+    <w:lvl w:ilvl="0">
+      <w:start w:val="1"/>
+      <w:numFmt w:val="bullet"/>
+      <w:lvlText w:val=""/>
+      <w:lvlJc w:val="left"/>
+      <w:pPr>
+        <w:tabs>
+          <w:tab w:val="num" w:pos="720"/>
+        </w:tabs>
+        <w:ind w:left="720" w:hanging="360"/>
+      </w:pPr>
+      <w:rPr>
+        <w:rFonts w:ascii="Symbol" w:hAnsi="Symbol" w:hint="default"/>
+        <w:sz w:val="20"/>
+      </w:rPr>
+    </w:lvl>
+    <w:lvl w:ilvl="1" w:tentative="1">
+      <w:start w:val="1"/>
+      <w:numFmt w:val="bullet"/>
+      <w:lvlText w:val=""/>
+      <w:lvlJc w:val="left"/>
+      <w:pPr>
+        <w:tabs>
+          <w:tab w:val="num" w:pos="1440"/>
+        </w:tabs>
+        <w:ind w:left="1440" w:hanging="360"/>
+      </w:pPr>
+      <w:rPr>
+        <w:rFonts w:ascii="Symbol" w:hAnsi="Symbol" w:hint="default"/>
+        <w:sz w:val="20"/>
+      </w:rPr>
+    </w:lvl>
+    <w:lvl w:ilvl="2" w:tentative="1">
+      <w:start w:val="1"/>
+      <w:numFmt w:val="bullet"/>
+      <w:lvlText w:val=""/>
+      <w:lvlJc w:val="left"/>
+      <w:pPr>
+        <w:tabs>
+          <w:tab w:val="num" w:pos="2160"/>
+        </w:tabs>
+        <w:ind w:left="2160" w:hanging="360"/>
+      </w:pPr>
+      <w:rPr>
+        <w:rFonts w:ascii="Symbol" w:hAnsi="Symbol" w:hint="default"/>
+        <w:sz w:val="20"/>
+      </w:rPr>
+    </w:lvl>
+    <w:lvl w:ilvl="3" w:tentative="1">
+      <w:start w:val="1"/>
+      <w:numFmt w:val="bullet"/>
+      <w:lvlText w:val=""/>
+      <w:lvlJc w:val="left"/>
+      <w:pPr>
+        <w:tabs>
+          <w:tab w:val="num" w:pos="2880"/>
+        </w:tabs>
+        <w:ind w:left="2880" w:hanging="360"/>
+      </w:pPr>
+      <w:rPr>
+        <w:rFonts w:ascii="Symbol" w:hAnsi="Symbol" w:hint="default"/>
+        <w:sz w:val="20"/>
+      </w:rPr>
+    </w:lvl>
+    <w:lvl w:ilvl="4" w:tentative="1">
+      <w:start w:val="1"/>
+      <w:numFmt w:val="bullet"/>
+      <w:lvlText w:val=""/>
+      <w:lvlJc w:val="left"/>
+      <w:pPr>
+        <w:tabs>
+          <w:tab w:val="num" w:pos="3600"/>
+        </w:tabs>
+        <w:ind w:left="3600" w:hanging="360"/>
+      </w:pPr>
+      <w:rPr>
+        <w:rFonts w:ascii="Symbol" w:hAnsi="Symbol" w:hint="default"/>
+        <w:sz w:val="20"/>
+      </w:rPr>
+    </w:lvl>
+    <w:lvl w:ilvl="5" w:tentative="1">
+      <w:start w:val="1"/>
+      <w:numFmt w:val="bullet"/>
+      <w:lvlText w:val=""/>
+      <w:lvlJc w:val="left"/>
+      <w:pPr>
+        <w:tabs>
+          <w:tab w:val="num" w:pos="4320"/>
+        </w:tabs>
+        <w:ind w:left="4320" w:hanging="360"/>
+      </w:pPr>
+      <w:rPr>
+        <w:rFonts w:ascii="Symbol" w:hAnsi="Symbol" w:hint="default"/>
+        <w:sz w:val="20"/>
+      </w:rPr>
+    </w:lvl>
+    <w:lvl w:ilvl="6" w:tentative="1">
+      <w:start w:val="1"/>
+      <w:numFmt w:val="bullet"/>
+      <w:lvlText w:val=""/>
+      <w:lvlJc w:val="left"/>
+      <w:pPr>
+        <w:tabs>
+          <w:tab w:val="num" w:pos="5040"/>
+        </w:tabs>
+        <w:ind w:left="5040" w:hanging="360"/>
+      </w:pPr>
+      <w:rPr>
+        <w:rFonts w:ascii="Symbol" w:hAnsi="Symbol" w:hint="default"/>
+        <w:sz w:val="20"/>
+      </w:rPr>
+    </w:lvl>
+    <w:lvl w:ilvl="7" w:tentative="1">
+      <w:start w:val="1"/>
+      <w:numFmt w:val="bullet"/>
+      <w:lvlText w:val=""/>
+      <w:lvlJc w:val="left"/>
+      <w:pPr>
+        <w:tabs>
+          <w:tab w:val="num" w:pos="5760"/>
+        </w:tabs>
+        <w:ind w:left="5760" w:hanging="360"/>
+      </w:pPr>
+      <w:rPr>
+        <w:rFonts w:ascii="Symbol" w:hAnsi="Symbol" w:hint="default"/>
+        <w:sz w:val="20"/>
+      </w:rPr>
+    </w:lvl>
+    <w:lvl w:ilvl="8" w:tentative="1">
+      <w:start w:val="1"/>
+      <w:numFmt w:val="bullet"/>
+      <w:lvlText w:val=""/>
+      <w:lvlJc w:val="left"/>
+      <w:pPr>
+        <w:tabs>
+          <w:tab w:val="num" w:pos="6480"/>
+        </w:tabs>
+        <w:ind w:left="6480" w:hanging="360"/>
+      </w:pPr>
+      <w:rPr>
+        <w:rFonts w:ascii="Symbol" w:hAnsi="Symbol" w:hint="default"/>
+        <w:sz w:val="20"/>
+      </w:rPr>
+    </w:lvl>
+  </w:abstractNum>
+  <w:abstractNum w:abstractNumId="2" w15:restartNumberingAfterBreak="0">
     <w:nsid w:val="14C73F75"/>
     <w:multiLevelType w:val="multilevel"/>
     <w:tmpl w:val="3D3EE3D8"/>
@@ -859,7 +3803,305 @@
       </w:rPr>
     </w:lvl>
   </w:abstractNum>
-  <w:abstractNum w:abstractNumId="1" w15:restartNumberingAfterBreak="0">
+  <w:abstractNum w:abstractNumId="3" w15:restartNumberingAfterBreak="0">
+    <w:nsid w:val="29530115"/>
+    <w:multiLevelType w:val="multilevel"/>
+    <w:tmpl w:val="554EF7A4"/>
+    <w:lvl w:ilvl="0">
+      <w:start w:val="1"/>
+      <w:numFmt w:val="bullet"/>
+      <w:lvlText w:val=""/>
+      <w:lvlJc w:val="left"/>
+      <w:pPr>
+        <w:tabs>
+          <w:tab w:val="num" w:pos="720"/>
+        </w:tabs>
+        <w:ind w:left="720" w:hanging="360"/>
+      </w:pPr>
+      <w:rPr>
+        <w:rFonts w:ascii="Symbol" w:hAnsi="Symbol" w:hint="default"/>
+        <w:sz w:val="20"/>
+      </w:rPr>
+    </w:lvl>
+    <w:lvl w:ilvl="1" w:tentative="1">
+      <w:start w:val="1"/>
+      <w:numFmt w:val="bullet"/>
+      <w:lvlText w:val=""/>
+      <w:lvlJc w:val="left"/>
+      <w:pPr>
+        <w:tabs>
+          <w:tab w:val="num" w:pos="1440"/>
+        </w:tabs>
+        <w:ind w:left="1440" w:hanging="360"/>
+      </w:pPr>
+      <w:rPr>
+        <w:rFonts w:ascii="Symbol" w:hAnsi="Symbol" w:hint="default"/>
+        <w:sz w:val="20"/>
+      </w:rPr>
+    </w:lvl>
+    <w:lvl w:ilvl="2" w:tentative="1">
+      <w:start w:val="1"/>
+      <w:numFmt w:val="bullet"/>
+      <w:lvlText w:val=""/>
+      <w:lvlJc w:val="left"/>
+      <w:pPr>
+        <w:tabs>
+          <w:tab w:val="num" w:pos="2160"/>
+        </w:tabs>
+        <w:ind w:left="2160" w:hanging="360"/>
+      </w:pPr>
+      <w:rPr>
+        <w:rFonts w:ascii="Symbol" w:hAnsi="Symbol" w:hint="default"/>
+        <w:sz w:val="20"/>
+      </w:rPr>
+    </w:lvl>
+    <w:lvl w:ilvl="3" w:tentative="1">
+      <w:start w:val="1"/>
+      <w:numFmt w:val="bullet"/>
+      <w:lvlText w:val=""/>
+      <w:lvlJc w:val="left"/>
+      <w:pPr>
+        <w:tabs>
+          <w:tab w:val="num" w:pos="2880"/>
+        </w:tabs>
+        <w:ind w:left="2880" w:hanging="360"/>
+      </w:pPr>
+      <w:rPr>
+        <w:rFonts w:ascii="Symbol" w:hAnsi="Symbol" w:hint="default"/>
+        <w:sz w:val="20"/>
+      </w:rPr>
+    </w:lvl>
+    <w:lvl w:ilvl="4" w:tentative="1">
+      <w:start w:val="1"/>
+      <w:numFmt w:val="bullet"/>
+      <w:lvlText w:val=""/>
+      <w:lvlJc w:val="left"/>
+      <w:pPr>
+        <w:tabs>
+          <w:tab w:val="num" w:pos="3600"/>
+        </w:tabs>
+        <w:ind w:left="3600" w:hanging="360"/>
+      </w:pPr>
+      <w:rPr>
+        <w:rFonts w:ascii="Symbol" w:hAnsi="Symbol" w:hint="default"/>
+        <w:sz w:val="20"/>
+      </w:rPr>
+    </w:lvl>
+    <w:lvl w:ilvl="5" w:tentative="1">
+      <w:start w:val="1"/>
+      <w:numFmt w:val="bullet"/>
+      <w:lvlText w:val=""/>
+      <w:lvlJc w:val="left"/>
+      <w:pPr>
+        <w:tabs>
+          <w:tab w:val="num" w:pos="4320"/>
+        </w:tabs>
+        <w:ind w:left="4320" w:hanging="360"/>
+      </w:pPr>
+      <w:rPr>
+        <w:rFonts w:ascii="Symbol" w:hAnsi="Symbol" w:hint="default"/>
+        <w:sz w:val="20"/>
+      </w:rPr>
+    </w:lvl>
+    <w:lvl w:ilvl="6" w:tentative="1">
+      <w:start w:val="1"/>
+      <w:numFmt w:val="bullet"/>
+      <w:lvlText w:val=""/>
+      <w:lvlJc w:val="left"/>
+      <w:pPr>
+        <w:tabs>
+          <w:tab w:val="num" w:pos="5040"/>
+        </w:tabs>
+        <w:ind w:left="5040" w:hanging="360"/>
+      </w:pPr>
+      <w:rPr>
+        <w:rFonts w:ascii="Symbol" w:hAnsi="Symbol" w:hint="default"/>
+        <w:sz w:val="20"/>
+      </w:rPr>
+    </w:lvl>
+    <w:lvl w:ilvl="7" w:tentative="1">
+      <w:start w:val="1"/>
+      <w:numFmt w:val="bullet"/>
+      <w:lvlText w:val=""/>
+      <w:lvlJc w:val="left"/>
+      <w:pPr>
+        <w:tabs>
+          <w:tab w:val="num" w:pos="5760"/>
+        </w:tabs>
+        <w:ind w:left="5760" w:hanging="360"/>
+      </w:pPr>
+      <w:rPr>
+        <w:rFonts w:ascii="Symbol" w:hAnsi="Symbol" w:hint="default"/>
+        <w:sz w:val="20"/>
+      </w:rPr>
+    </w:lvl>
+    <w:lvl w:ilvl="8" w:tentative="1">
+      <w:start w:val="1"/>
+      <w:numFmt w:val="bullet"/>
+      <w:lvlText w:val=""/>
+      <w:lvlJc w:val="left"/>
+      <w:pPr>
+        <w:tabs>
+          <w:tab w:val="num" w:pos="6480"/>
+        </w:tabs>
+        <w:ind w:left="6480" w:hanging="360"/>
+      </w:pPr>
+      <w:rPr>
+        <w:rFonts w:ascii="Symbol" w:hAnsi="Symbol" w:hint="default"/>
+        <w:sz w:val="20"/>
+      </w:rPr>
+    </w:lvl>
+  </w:abstractNum>
+  <w:abstractNum w:abstractNumId="4" w15:restartNumberingAfterBreak="0">
+    <w:nsid w:val="5F016684"/>
+    <w:multiLevelType w:val="multilevel"/>
+    <w:tmpl w:val="534A91F8"/>
+    <w:lvl w:ilvl="0">
+      <w:start w:val="1"/>
+      <w:numFmt w:val="bullet"/>
+      <w:lvlText w:val=""/>
+      <w:lvlJc w:val="left"/>
+      <w:pPr>
+        <w:tabs>
+          <w:tab w:val="num" w:pos="720"/>
+        </w:tabs>
+        <w:ind w:left="720" w:hanging="360"/>
+      </w:pPr>
+      <w:rPr>
+        <w:rFonts w:ascii="Symbol" w:hAnsi="Symbol" w:hint="default"/>
+        <w:sz w:val="20"/>
+      </w:rPr>
+    </w:lvl>
+    <w:lvl w:ilvl="1" w:tentative="1">
+      <w:start w:val="1"/>
+      <w:numFmt w:val="bullet"/>
+      <w:lvlText w:val=""/>
+      <w:lvlJc w:val="left"/>
+      <w:pPr>
+        <w:tabs>
+          <w:tab w:val="num" w:pos="1440"/>
+        </w:tabs>
+        <w:ind w:left="1440" w:hanging="360"/>
+      </w:pPr>
+      <w:rPr>
+        <w:rFonts w:ascii="Symbol" w:hAnsi="Symbol" w:hint="default"/>
+        <w:sz w:val="20"/>
+      </w:rPr>
+    </w:lvl>
+    <w:lvl w:ilvl="2" w:tentative="1">
+      <w:start w:val="1"/>
+      <w:numFmt w:val="bullet"/>
+      <w:lvlText w:val=""/>
+      <w:lvlJc w:val="left"/>
+      <w:pPr>
+        <w:tabs>
+          <w:tab w:val="num" w:pos="2160"/>
+        </w:tabs>
+        <w:ind w:left="2160" w:hanging="360"/>
+      </w:pPr>
+      <w:rPr>
+        <w:rFonts w:ascii="Symbol" w:hAnsi="Symbol" w:hint="default"/>
+        <w:sz w:val="20"/>
+      </w:rPr>
+    </w:lvl>
+    <w:lvl w:ilvl="3" w:tentative="1">
+      <w:start w:val="1"/>
+      <w:numFmt w:val="bullet"/>
+      <w:lvlText w:val=""/>
+      <w:lvlJc w:val="left"/>
+      <w:pPr>
+        <w:tabs>
+          <w:tab w:val="num" w:pos="2880"/>
+        </w:tabs>
+        <w:ind w:left="2880" w:hanging="360"/>
+      </w:pPr>
+      <w:rPr>
+        <w:rFonts w:ascii="Symbol" w:hAnsi="Symbol" w:hint="default"/>
+        <w:sz w:val="20"/>
+      </w:rPr>
+    </w:lvl>
+    <w:lvl w:ilvl="4" w:tentative="1">
+      <w:start w:val="1"/>
+      <w:numFmt w:val="bullet"/>
+      <w:lvlText w:val=""/>
+      <w:lvlJc w:val="left"/>
+      <w:pPr>
+        <w:tabs>
+          <w:tab w:val="num" w:pos="3600"/>
+        </w:tabs>
+        <w:ind w:left="3600" w:hanging="360"/>
+      </w:pPr>
+      <w:rPr>
+        <w:rFonts w:ascii="Symbol" w:hAnsi="Symbol" w:hint="default"/>
+        <w:sz w:val="20"/>
+      </w:rPr>
+    </w:lvl>
+    <w:lvl w:ilvl="5" w:tentative="1">
+      <w:start w:val="1"/>
+      <w:numFmt w:val="bullet"/>
+      <w:lvlText w:val=""/>
+      <w:lvlJc w:val="left"/>
+      <w:pPr>
+        <w:tabs>
+          <w:tab w:val="num" w:pos="4320"/>
+        </w:tabs>
+        <w:ind w:left="4320" w:hanging="360"/>
+      </w:pPr>
+      <w:rPr>
+        <w:rFonts w:ascii="Symbol" w:hAnsi="Symbol" w:hint="default"/>
+        <w:sz w:val="20"/>
+      </w:rPr>
+    </w:lvl>
+    <w:lvl w:ilvl="6" w:tentative="1">
+      <w:start w:val="1"/>
+      <w:numFmt w:val="bullet"/>
+      <w:lvlText w:val=""/>
+      <w:lvlJc w:val="left"/>
+      <w:pPr>
+        <w:tabs>
+          <w:tab w:val="num" w:pos="5040"/>
+        </w:tabs>
+        <w:ind w:left="5040" w:hanging="360"/>
+      </w:pPr>
+      <w:rPr>
+        <w:rFonts w:ascii="Symbol" w:hAnsi="Symbol" w:hint="default"/>
+        <w:sz w:val="20"/>
+      </w:rPr>
+    </w:lvl>
+    <w:lvl w:ilvl="7" w:tentative="1">
+      <w:start w:val="1"/>
+      <w:numFmt w:val="bullet"/>
+      <w:lvlText w:val=""/>
+      <w:lvlJc w:val="left"/>
+      <w:pPr>
+        <w:tabs>
+          <w:tab w:val="num" w:pos="5760"/>
+        </w:tabs>
+        <w:ind w:left="5760" w:hanging="360"/>
+      </w:pPr>
+      <w:rPr>
+        <w:rFonts w:ascii="Symbol" w:hAnsi="Symbol" w:hint="default"/>
+        <w:sz w:val="20"/>
+      </w:rPr>
+    </w:lvl>
+    <w:lvl w:ilvl="8" w:tentative="1">
+      <w:start w:val="1"/>
+      <w:numFmt w:val="bullet"/>
+      <w:lvlText w:val=""/>
+      <w:lvlJc w:val="left"/>
+      <w:pPr>
+        <w:tabs>
+          <w:tab w:val="num" w:pos="6480"/>
+        </w:tabs>
+        <w:ind w:left="6480" w:hanging="360"/>
+      </w:pPr>
+      <w:rPr>
+        <w:rFonts w:ascii="Symbol" w:hAnsi="Symbol" w:hint="default"/>
+        <w:sz w:val="20"/>
+      </w:rPr>
+    </w:lvl>
+  </w:abstractNum>
+  <w:abstractNum w:abstractNumId="5" w15:restartNumberingAfterBreak="0">
     <w:nsid w:val="78C74ADD"/>
     <w:multiLevelType w:val="multilevel"/>
     <w:tmpl w:val="7D92AE8A"/>
@@ -1009,10 +4251,22 @@
     </w:lvl>
   </w:abstractNum>
   <w:num w:numId="1" w16cid:durableId="947127255">
+    <w:abstractNumId w:val="2"/>
+  </w:num>
+  <w:num w:numId="2" w16cid:durableId="967584645">
+    <w:abstractNumId w:val="5"/>
+  </w:num>
+  <w:num w:numId="3" w16cid:durableId="37096767">
+    <w:abstractNumId w:val="1"/>
+  </w:num>
+  <w:num w:numId="4" w16cid:durableId="919098917">
+    <w:abstractNumId w:val="4"/>
+  </w:num>
+  <w:num w:numId="5" w16cid:durableId="1674994118">
     <w:abstractNumId w:val="0"/>
   </w:num>
-  <w:num w:numId="2" w16cid:durableId="967584645">
-    <w:abstractNumId w:val="1"/>
+  <w:num w:numId="6" w16cid:durableId="1916088162">
+    <w:abstractNumId w:val="3"/>
   </w:num>
 </w:numbering>
 </file>
@@ -1608,6 +4862,26 @@
     <w:basedOn w:val="Fontepargpadro"/>
     <w:rsid w:val="00767E83"/>
   </w:style>
+  <w:style w:type="character" w:customStyle="1" w:styleId="rc-a11yscreenreaderonly">
+    <w:name w:val="rc-a11yscreenreaderonly"/>
+    <w:basedOn w:val="Fontepargpadro"/>
+    <w:rsid w:val="00D274E6"/>
+  </w:style>
+  <w:style w:type="character" w:customStyle="1" w:styleId="cds-button-label">
+    <w:name w:val="cds-button-label"/>
+    <w:basedOn w:val="Fontepargpadro"/>
+    <w:rsid w:val="00D274E6"/>
+  </w:style>
+  <w:style w:type="character" w:customStyle="1" w:styleId="cds-5241">
+    <w:name w:val="cds-5241"/>
+    <w:basedOn w:val="Fontepargpadro"/>
+    <w:rsid w:val="00D274E6"/>
+  </w:style>
+  <w:style w:type="character" w:customStyle="1" w:styleId="css-1xunli8">
+    <w:name w:val="css-1xunli8"/>
+    <w:basedOn w:val="Fontepargpadro"/>
+    <w:rsid w:val="00D274E6"/>
+  </w:style>
 </w:styles>
 </file>
 

</xml_diff>